<commit_message>
Significantly improved the problem description: Fast and Furious
</commit_message>
<xml_diff>
--- a/Problem-9-Fast-and-Furious/Fast-and-Furious-EN.docx
+++ b/Problem-9-Fast-and-Furious/Fast-and-Furious-EN.docx
@@ -18,53 +18,136 @@
       <w:r>
         <w:t>Fast and Furious</w:t>
       </w:r>
-      <w:bookmarkStart w:id="0" w:name="_GoBack"/>
-      <w:bookmarkEnd w:id="0"/>
     </w:p>
     <w:p>
       <w:r>
-        <w:t xml:space="preserve">You are given </w:t>
+        <w:t xml:space="preserve">The ministry of interior recently deployed a system of </w:t>
       </w:r>
       <w:r>
         <w:rPr>
           <w:b/>
         </w:rPr>
-        <w:t xml:space="preserve">records from </w:t>
+        <w:t>traffic cameras</w:t>
+      </w:r>
+      <w:r>
+        <w:t xml:space="preserve"> on different locations on the roads. Some </w:t>
       </w:r>
       <w:r>
         <w:rPr>
           <w:b/>
         </w:rPr>
-        <w:t>traffic</w:t>
+        <w:t>pairs of cameras</w:t>
+      </w:r>
+      <w:r>
+        <w:t xml:space="preserve"> are connected with direct road and </w:t>
+      </w:r>
+      <w:r>
+        <w:t xml:space="preserve">you are given the </w:t>
       </w:r>
       <w:r>
         <w:rPr>
           <w:b/>
         </w:rPr>
-        <w:t xml:space="preserve"> cameras</w:t>
-      </w:r>
-      <w:r>
-        <w:t xml:space="preserve"> on the road. For each pair of cameras, you are given the distance and the speed limit between them. Each camera takes photos of car license plate numbers and </w:t>
+        <w:t>distance</w:t>
+      </w:r>
+      <w:r>
+        <w:t xml:space="preserve"> and the </w:t>
       </w:r>
       <w:r>
         <w:rPr>
           <w:b/>
         </w:rPr>
-        <w:t>reports the numbers and the time of observation</w:t>
-      </w:r>
-      <w:r>
-        <w:t>. Find which cars are speeding.</w:t>
+        <w:t>speed limit</w:t>
+      </w:r>
+      <w:r>
+        <w:t xml:space="preserve"> between them.</w:t>
       </w:r>
     </w:p>
     <w:p>
       <w:r>
+        <w:t>You are given</w:t>
+      </w:r>
+      <w:r>
+        <w:t xml:space="preserve"> the</w:t>
+      </w:r>
+      <w:r>
+        <w:t xml:space="preserve"> </w:t>
+      </w:r>
+      <w:r>
+        <w:rPr>
+          <w:b/>
+        </w:rPr>
+        <w:t>records from</w:t>
+      </w:r>
+      <w:r>
+        <w:rPr>
+          <w:b/>
+        </w:rPr>
+        <w:t xml:space="preserve"> the</w:t>
+      </w:r>
+      <w:r>
+        <w:rPr>
+          <w:b/>
+        </w:rPr>
+        <w:t xml:space="preserve"> </w:t>
+      </w:r>
+      <w:r>
+        <w:rPr>
+          <w:b/>
+        </w:rPr>
+        <w:t>traffic</w:t>
+      </w:r>
+      <w:r>
+        <w:rPr>
+          <w:b/>
+        </w:rPr>
+        <w:t xml:space="preserve"> cameras</w:t>
+      </w:r>
+      <w:r>
+        <w:t xml:space="preserve"> on the road. Each camera takes photos of car license plate numbers and </w:t>
+      </w:r>
+      <w:r>
+        <w:rPr>
+          <w:b/>
+        </w:rPr>
+        <w:t>reports the numbers and the time of observation</w:t>
+      </w:r>
+      <w:r>
+        <w:t xml:space="preserve">. </w:t>
+      </w:r>
+      <w:r>
+        <w:t>Your task is to f</w:t>
+      </w:r>
+      <w:r>
+        <w:t xml:space="preserve">ind which cars are </w:t>
+      </w:r>
+      <w:r>
+        <w:rPr>
+          <w:b/>
+        </w:rPr>
+        <w:t>speeding</w:t>
+      </w:r>
+      <w:r>
+        <w:t>.</w:t>
+      </w:r>
+    </w:p>
+    <w:p>
+      <w:pPr>
+        <w:rPr>
+          <w:rFonts w:eastAsiaTheme="minorEastAsia"/>
+        </w:rPr>
+      </w:pPr>
+      <w:r>
         <w:t xml:space="preserve">A car travelling between </w:t>
       </w:r>
       <w:r>
         <w:t xml:space="preserve">two arbitrary </w:t>
       </w:r>
       <w:r>
-        <w:t xml:space="preserve">points </w:t>
+        <w:t>cameras</w:t>
+      </w:r>
+      <w:r>
+        <w:t xml:space="preserve"> </w:t>
       </w:r>
       <w:r>
         <w:rPr>
@@ -84,57 +167,68 @@
         <w:t>B</w:t>
       </w:r>
       <w:r>
-        <w:t xml:space="preserve"> on the road is speeding if its average speed is greater than the speed limit </w:t>
-      </w:r>
-      <w:r>
-        <w:t>between these points</w:t>
-      </w:r>
-      <w:r>
-        <w:t>. The average speed is calculated as follows:</w:t>
-      </w:r>
-    </w:p>
-    <w:p>
-      <w:pPr>
-        <w:rPr>
-          <w:rFonts w:eastAsiaTheme="minorEastAsia"/>
-        </w:rPr>
-      </w:pPr>
-      <m:oMathPara>
-        <m:oMath>
-          <m:r>
-            <w:rPr>
-              <w:rFonts w:ascii="Cambria Math" w:hAnsi="Cambria Math"/>
-            </w:rPr>
-            <m:t>average speed=</m:t>
-          </m:r>
-          <m:f>
-            <m:fPr>
-              <m:ctrlPr>
-                <w:rPr>
-                  <w:rFonts w:ascii="Cambria Math" w:hAnsi="Cambria Math"/>
-                  <w:i/>
-                </w:rPr>
-              </m:ctrlPr>
-            </m:fPr>
-            <m:num>
-              <m:r>
-                <w:rPr>
-                  <w:rFonts w:ascii="Cambria Math" w:hAnsi="Cambria Math"/>
-                </w:rPr>
-                <m:t>travel distance</m:t>
-              </m:r>
-            </m:num>
-            <m:den>
-              <m:r>
-                <w:rPr>
-                  <w:rFonts w:ascii="Cambria Math" w:hAnsi="Cambria Math"/>
-                </w:rPr>
-                <m:t>time</m:t>
-              </m:r>
-            </m:den>
-          </m:f>
-        </m:oMath>
-      </m:oMathPara>
+        <w:t xml:space="preserve"> on the road is </w:t>
+      </w:r>
+      <w:r>
+        <w:rPr>
+          <w:b/>
+        </w:rPr>
+        <w:t>speeding</w:t>
+      </w:r>
+      <w:r>
+        <w:t xml:space="preserve"> if </w:t>
+      </w:r>
+      <w:r>
+        <w:t xml:space="preserve">it takes the distance between these cameras for </w:t>
+      </w:r>
+      <w:r>
+        <w:rPr>
+          <w:b/>
+        </w:rPr>
+        <w:t>less time than the minimum possible</w:t>
+      </w:r>
+      <w:r>
+        <w:t xml:space="preserve"> within the </w:t>
+      </w:r>
+      <w:r>
+        <w:t xml:space="preserve">allowed </w:t>
+      </w:r>
+      <w:r>
+        <w:t xml:space="preserve">speed limits. Note that many routes may exist between </w:t>
+      </w:r>
+      <w:r>
+        <w:rPr>
+          <w:b/>
+        </w:rPr>
+        <w:t>A</w:t>
+      </w:r>
+      <w:r>
+        <w:t xml:space="preserve"> and </w:t>
+      </w:r>
+      <w:r>
+        <w:rPr>
+          <w:b/>
+        </w:rPr>
+        <w:t>B</w:t>
+      </w:r>
+      <w:r>
+        <w:t xml:space="preserve"> and </w:t>
+      </w:r>
+      <w:r>
+        <w:t>each of them</w:t>
+      </w:r>
+      <w:r>
+        <w:t xml:space="preserve"> can be passed for different times depending on the distances and speed limits for the roads </w:t>
+      </w:r>
+      <w:r>
+        <w:t>in each route</w:t>
+      </w:r>
+      <w:r>
+        <w:t>.</w:t>
+      </w:r>
+      <w:r>
+        <w:t xml:space="preserve"> We assume that the drivers always take the fastest route.</w:t>
+      </w:r>
     </w:p>
     <w:p>
       <w:pPr>
@@ -165,12 +259,25 @@
         </w:numPr>
       </w:pPr>
       <w:r>
-        <w:t xml:space="preserve">On the first line there is the single word </w:t>
+        <w:t>At</w:t>
+      </w:r>
+      <w:r>
+        <w:t xml:space="preserve"> the first line the word</w:t>
+      </w:r>
+      <w:r>
+        <w:t xml:space="preserve"> </w:t>
+      </w:r>
+      <w:r>
+        <w:rPr>
+          <w:noProof/>
+        </w:rPr>
+        <w:t>“</w:t>
       </w:r>
       <w:r>
         <w:rPr>
           <w:rFonts w:ascii="Consolas" w:hAnsi="Consolas"/>
           <w:b/>
+          <w:noProof/>
         </w:rPr>
         <w:t>Roads</w:t>
       </w:r>
@@ -178,8 +285,15 @@
         <w:rPr>
           <w:rFonts w:ascii="Consolas" w:hAnsi="Consolas"/>
           <w:b/>
+          <w:noProof/>
         </w:rPr>
         <w:t>:</w:t>
+      </w:r>
+      <w:r>
+        <w:rPr>
+          <w:noProof/>
+        </w:rPr>
+        <w:t>” stays.</w:t>
       </w:r>
     </w:p>
     <w:p>
@@ -191,13 +305,43 @@
         </w:numPr>
       </w:pPr>
       <w:r>
-        <w:t>The next few lines contain pairs of camera names</w:t>
-      </w:r>
-      <w:r>
-        <w:t>, the distances between them</w:t>
-      </w:r>
-      <w:r>
-        <w:t xml:space="preserve"> and the maximum allowed speed (in km/h) between them. All camera names contain only letters and digits. The camera names and maximum speed are separated by a single space. Example:</w:t>
+        <w:t xml:space="preserve">The next few lines </w:t>
+      </w:r>
+      <w:r>
+        <w:t>hold</w:t>
+      </w:r>
+      <w:r>
+        <w:t xml:space="preserve"> </w:t>
+      </w:r>
+      <w:r>
+        <w:rPr>
+          <w:b/>
+        </w:rPr>
+        <w:t>pairs of camera names</w:t>
+      </w:r>
+      <w:r>
+        <w:t xml:space="preserve">, the </w:t>
+      </w:r>
+      <w:r>
+        <w:rPr>
+          <w:b/>
+        </w:rPr>
+        <w:t>distance</w:t>
+      </w:r>
+      <w:r>
+        <w:t xml:space="preserve"> between them</w:t>
+      </w:r>
+      <w:r>
+        <w:t xml:space="preserve"> and the </w:t>
+      </w:r>
+      <w:r>
+        <w:rPr>
+          <w:b/>
+        </w:rPr>
+        <w:t>speed limit</w:t>
+      </w:r>
+      <w:r>
+        <w:t xml:space="preserve"> (in km/h) between them. The camera names and maximum speed are separated by a single space. Example:</w:t>
       </w:r>
     </w:p>
     <w:p>
@@ -206,28 +350,96 @@
         <w:rPr>
           <w:rFonts w:ascii="Consolas" w:hAnsi="Consolas"/>
           <w:b/>
+          <w:noProof/>
         </w:rPr>
       </w:pPr>
       <w:r>
         <w:rPr>
           <w:rFonts w:ascii="Consolas" w:hAnsi="Consolas"/>
           <w:b/>
-        </w:rPr>
-        <w:t xml:space="preserve">CameraA CameraB </w:t>
+          <w:noProof/>
+        </w:rPr>
+        <w:t>Camera</w:t>
       </w:r>
       <w:r>
         <w:rPr>
           <w:rFonts w:ascii="Consolas" w:hAnsi="Consolas"/>
           <w:b/>
-        </w:rPr>
-        <w:t xml:space="preserve">100.23 </w:t>
+          <w:noProof/>
+        </w:rPr>
+        <w:t>Sofia</w:t>
       </w:r>
       <w:r>
         <w:rPr>
           <w:rFonts w:ascii="Consolas" w:hAnsi="Consolas"/>
           <w:b/>
-        </w:rPr>
-        <w:t>50</w:t>
+          <w:noProof/>
+        </w:rPr>
+        <w:t xml:space="preserve"> Camera</w:t>
+      </w:r>
+      <w:r>
+        <w:rPr>
+          <w:rFonts w:ascii="Consolas" w:hAnsi="Consolas"/>
+          <w:b/>
+          <w:noProof/>
+        </w:rPr>
+        <w:t>Pleven</w:t>
+      </w:r>
+      <w:r>
+        <w:rPr>
+          <w:rFonts w:ascii="Consolas" w:hAnsi="Consolas"/>
+          <w:b/>
+          <w:noProof/>
+        </w:rPr>
+        <w:t xml:space="preserve"> </w:t>
+      </w:r>
+      <w:r>
+        <w:rPr>
+          <w:rFonts w:ascii="Consolas" w:hAnsi="Consolas"/>
+          <w:b/>
+          <w:noProof/>
+        </w:rPr>
+        <w:t>133</w:t>
+      </w:r>
+      <w:r>
+        <w:rPr>
+          <w:rFonts w:ascii="Consolas" w:hAnsi="Consolas"/>
+          <w:b/>
+          <w:noProof/>
+        </w:rPr>
+        <w:t>.</w:t>
+      </w:r>
+      <w:r>
+        <w:rPr>
+          <w:rFonts w:ascii="Consolas" w:hAnsi="Consolas"/>
+          <w:b/>
+          <w:noProof/>
+        </w:rPr>
+        <w:t>35</w:t>
+      </w:r>
+      <w:r>
+        <w:rPr>
+          <w:rFonts w:ascii="Consolas" w:hAnsi="Consolas"/>
+          <w:b/>
+          <w:noProof/>
+        </w:rPr>
+        <w:t xml:space="preserve"> </w:t>
+      </w:r>
+      <w:r>
+        <w:rPr>
+          <w:rFonts w:ascii="Consolas" w:hAnsi="Consolas"/>
+          <w:b/>
+          <w:noProof/>
+        </w:rPr>
+        <w:t>14</w:t>
+      </w:r>
+      <w:r>
+        <w:rPr>
+          <w:rFonts w:ascii="Consolas" w:hAnsi="Consolas"/>
+          <w:b/>
+          <w:noProof/>
+        </w:rPr>
+        <w:t>0</w:t>
       </w:r>
     </w:p>
     <w:p>
@@ -239,14 +451,41 @@
         </w:numPr>
       </w:pPr>
       <w:r>
-        <w:t xml:space="preserve">On the next line there is the single word </w:t>
+        <w:t xml:space="preserve">At the </w:t>
+      </w:r>
+      <w:r>
+        <w:t>next</w:t>
+      </w:r>
+      <w:r>
+        <w:t xml:space="preserve"> line the word </w:t>
+      </w:r>
+      <w:r>
+        <w:rPr>
+          <w:noProof/>
+        </w:rPr>
+        <w:t>“</w:t>
       </w:r>
       <w:r>
         <w:rPr>
           <w:rFonts w:ascii="Consolas" w:hAnsi="Consolas"/>
           <w:b/>
-        </w:rPr>
-        <w:t>Records:</w:t>
+          <w:noProof/>
+        </w:rPr>
+        <w:t>Records</w:t>
+      </w:r>
+      <w:r>
+        <w:rPr>
+          <w:rFonts w:ascii="Consolas" w:hAnsi="Consolas"/>
+          <w:b/>
+          <w:noProof/>
+        </w:rPr>
+        <w:t>:</w:t>
+      </w:r>
+      <w:r>
+        <w:rPr>
+          <w:noProof/>
+        </w:rPr>
+        <w:t>” stays.</w:t>
       </w:r>
     </w:p>
     <w:p>
@@ -262,35 +501,90 @@
         </w:rPr>
       </w:pPr>
       <w:r>
-        <w:t xml:space="preserve">The next few lines contain some camera records. Each record consist of </w:t>
-      </w:r>
-      <w:r>
-        <w:t xml:space="preserve">a camera name, a license plate number </w:t>
-      </w:r>
-      <w:r>
-        <w:t>and a time in 24-hour format</w:t>
-      </w:r>
-      <w:r>
-        <w:t xml:space="preserve"> (</w:t>
+        <w:t xml:space="preserve">The next few lines </w:t>
+      </w:r>
+      <w:r>
+        <w:t>hold</w:t>
+      </w:r>
+      <w:r>
+        <w:t xml:space="preserve"> </w:t>
+      </w:r>
+      <w:r>
+        <w:t xml:space="preserve">a sequence of </w:t>
+      </w:r>
+      <w:r>
+        <w:rPr>
+          <w:b/>
+        </w:rPr>
+        <w:t>camera records</w:t>
+      </w:r>
+      <w:r>
+        <w:t xml:space="preserve">. Each record consist of </w:t>
+      </w:r>
+      <w:r>
+        <w:t xml:space="preserve">a </w:t>
+      </w:r>
+      <w:r>
+        <w:rPr>
+          <w:b/>
+        </w:rPr>
+        <w:t>camera name</w:t>
+      </w:r>
+      <w:r>
+        <w:t xml:space="preserve">, a </w:t>
+      </w:r>
+      <w:r>
+        <w:rPr>
+          <w:b/>
+        </w:rPr>
+        <w:t>license plate number</w:t>
+      </w:r>
+      <w:r>
+        <w:t xml:space="preserve"> </w:t>
+      </w:r>
+      <w:r>
+        <w:t xml:space="preserve">and a </w:t>
+      </w:r>
+      <w:r>
+        <w:rPr>
+          <w:b/>
+        </w:rPr>
+        <w:t>time</w:t>
+      </w:r>
+      <w:r>
+        <w:t xml:space="preserve"> in 24-hour format</w:t>
+      </w:r>
+      <w:r>
+        <w:t xml:space="preserve"> </w:t>
+      </w:r>
+      <w:r>
+        <w:rPr>
+          <w:noProof/>
+        </w:rPr>
+        <w:t>(</w:t>
       </w:r>
       <w:r>
         <w:rPr>
           <w:rFonts w:ascii="Consolas" w:hAnsi="Consolas"/>
           <w:b/>
+          <w:noProof/>
         </w:rPr>
         <w:t>hh:mm:ss</w:t>
       </w:r>
       <w:r>
-        <w:t>), separated by spaces</w:t>
-      </w:r>
-      <w:r>
-        <w:t xml:space="preserve">. The license plate numbers contain </w:t>
-      </w:r>
-      <w:r>
-        <w:rPr>
-          <w:b/>
-        </w:rPr>
-        <w:t>only letters and digits</w:t>
+        <w:rPr>
+          <w:noProof/>
+        </w:rPr>
+        <w:t>)</w:t>
+      </w:r>
+      <w:r>
+        <w:t>, separated by</w:t>
+      </w:r>
+      <w:r>
+        <w:t xml:space="preserve"> a</w:t>
+      </w:r>
+      <w:r>
+        <w:t xml:space="preserve"> space</w:t>
       </w:r>
       <w:r>
         <w:t>. Example:</w:t>
@@ -298,23 +592,34 @@
     </w:p>
     <w:p>
       <w:pPr>
-        <w:pStyle w:val="ListParagraph"/>
+        <w:ind w:left="720"/>
         <w:rPr>
           <w:rFonts w:ascii="Consolas" w:hAnsi="Consolas"/>
           <w:b/>
+          <w:noProof/>
         </w:rPr>
       </w:pPr>
       <w:r>
         <w:rPr>
           <w:rFonts w:ascii="Consolas" w:hAnsi="Consolas"/>
           <w:b/>
-        </w:rPr>
-        <w:t xml:space="preserve">CameraA </w:t>
+          <w:noProof/>
+        </w:rPr>
+        <w:t>CameraSofia</w:t>
       </w:r>
       <w:r>
         <w:rPr>
           <w:rFonts w:ascii="Consolas" w:hAnsi="Consolas"/>
           <w:b/>
+          <w:noProof/>
+        </w:rPr>
+        <w:t xml:space="preserve"> </w:t>
+      </w:r>
+      <w:r>
+        <w:rPr>
+          <w:rFonts w:ascii="Consolas" w:hAnsi="Consolas"/>
+          <w:b/>
+          <w:noProof/>
         </w:rPr>
         <w:t>CA1111AA 12:56:12</w:t>
       </w:r>
@@ -328,7 +633,16 @@
         </w:numPr>
       </w:pPr>
       <w:r>
-        <w:t xml:space="preserve">The last line contains the word </w:t>
+        <w:t xml:space="preserve">The last line </w:t>
+      </w:r>
+      <w:r>
+        <w:t>holds</w:t>
+      </w:r>
+      <w:r>
+        <w:t xml:space="preserve"> the word</w:t>
+      </w:r>
+      <w:r>
+        <w:t xml:space="preserve"> “</w:t>
       </w:r>
       <w:r>
         <w:rPr>
@@ -345,7 +659,10 @@
         <w:t>nd</w:t>
       </w:r>
       <w:r>
-        <w:t xml:space="preserve"> only.</w:t>
+        <w:t xml:space="preserve">” </w:t>
+      </w:r>
+      <w:r>
+        <w:t>only.</w:t>
       </w:r>
     </w:p>
     <w:p>
@@ -365,7 +682,13 @@
         </w:numPr>
       </w:pPr>
       <w:r>
-        <w:t>Print the license plate numbers of all speeding cars in alphabetical order, separated by new lines.</w:t>
+        <w:t>Print the license plate numbers of all speeding cars in alphabetical order</w:t>
+      </w:r>
+      <w:r>
+        <w:t>, each on separate line</w:t>
+      </w:r>
+      <w:r>
+        <w:t>.</w:t>
       </w:r>
       <w:r>
         <w:t xml:space="preserve"> Example:</w:t>
@@ -401,6 +724,13 @@
         </w:rPr>
         <w:br/>
         <w:t>CHY0L042</w:t>
+      </w:r>
+      <w:r>
+        <w:rPr>
+          <w:rFonts w:ascii="Consolas" w:hAnsi="Consolas"/>
+          <w:b/>
+        </w:rPr>
+        <w:t>8</w:t>
       </w:r>
     </w:p>
     <w:p>
@@ -422,13 +752,16 @@
         <w:jc w:val="both"/>
       </w:pPr>
       <w:r>
-        <w:t>The distances and speed limits are 32-bit floating point numbers</w:t>
-      </w:r>
-      <w:r>
-        <w:t xml:space="preserve"> with at most two digits after the decimal point</w:t>
-      </w:r>
-      <w:r>
-        <w:t>.</w:t>
+        <w:t xml:space="preserve">All </w:t>
+      </w:r>
+      <w:r>
+        <w:rPr>
+          <w:b/>
+        </w:rPr>
+        <w:t>camera names</w:t>
+      </w:r>
+      <w:r>
+        <w:t xml:space="preserve"> consist of letters and digits.</w:t>
       </w:r>
     </w:p>
     <w:p>
@@ -442,7 +775,25 @@
         <w:jc w:val="both"/>
       </w:pPr>
       <w:r>
-        <w:t>The number of cameras is in the interval [1; 10000].</w:t>
+        <w:t>All</w:t>
+      </w:r>
+      <w:r>
+        <w:t xml:space="preserve"> </w:t>
+      </w:r>
+      <w:r>
+        <w:rPr>
+          <w:b/>
+        </w:rPr>
+        <w:t>license plate numbers</w:t>
+      </w:r>
+      <w:r>
+        <w:t xml:space="preserve"> consist of </w:t>
+      </w:r>
+      <w:r>
+        <w:t>letters and digits</w:t>
+      </w:r>
+      <w:r>
+        <w:t>.</w:t>
       </w:r>
     </w:p>
     <w:p>
@@ -456,7 +807,72 @@
         <w:jc w:val="both"/>
       </w:pPr>
       <w:r>
-        <w:t>The number of records is in the interval [1; 100000].</w:t>
+        <w:t xml:space="preserve">The </w:t>
+      </w:r>
+      <w:r>
+        <w:rPr>
+          <w:b/>
+        </w:rPr>
+        <w:t>distances</w:t>
+      </w:r>
+      <w:r>
+        <w:t xml:space="preserve"> and </w:t>
+      </w:r>
+      <w:r>
+        <w:rPr>
+          <w:b/>
+        </w:rPr>
+        <w:t>speed limits</w:t>
+      </w:r>
+      <w:r>
+        <w:t xml:space="preserve"> are </w:t>
+      </w:r>
+      <w:r>
+        <w:t>real</w:t>
+      </w:r>
+      <w:r>
+        <w:t xml:space="preserve"> numbers</w:t>
+      </w:r>
+      <w:r>
+        <w:t xml:space="preserve"> </w:t>
+      </w:r>
+      <w:r>
+        <w:t>in the range [1…10</w:t>
+      </w:r>
+      <w:r>
+        <w:t xml:space="preserve"> 0</w:t>
+      </w:r>
+      <w:r>
+        <w:t>00]</w:t>
+      </w:r>
+      <w:r>
+        <w:rPr>
+          <w:lang w:val="bg-BG"/>
+        </w:rPr>
+        <w:t>.</w:t>
+      </w:r>
+    </w:p>
+    <w:p>
+      <w:pPr>
+        <w:pStyle w:val="ListParagraph"/>
+        <w:numPr>
+          <w:ilvl w:val="1"/>
+          <w:numId w:val="10"/>
+        </w:numPr>
+        <w:spacing w:before="0" w:after="0" w:line="240" w:lineRule="auto"/>
+        <w:jc w:val="both"/>
+      </w:pPr>
+      <w:r>
+        <w:t>The symbol “</w:t>
+      </w:r>
+      <w:r>
+        <w:rPr>
+          <w:rStyle w:val="CodeChar"/>
+        </w:rPr>
+        <w:t>.</w:t>
+      </w:r>
+      <w:r>
+        <w:t>” is used as decimal separator.</w:t>
       </w:r>
     </w:p>
     <w:p>
@@ -470,7 +886,31 @@
         <w:jc w:val="both"/>
       </w:pPr>
       <w:r>
-        <w:t>All data is collected in a single day.</w:t>
+        <w:t xml:space="preserve">The </w:t>
+      </w:r>
+      <w:r>
+        <w:rPr>
+          <w:b/>
+        </w:rPr>
+        <w:t xml:space="preserve">number of </w:t>
+      </w:r>
+      <w:r>
+        <w:rPr>
+          <w:b/>
+        </w:rPr>
+        <w:t>roads</w:t>
+      </w:r>
+      <w:r>
+        <w:t xml:space="preserve"> is in the interval [1; 1</w:t>
+      </w:r>
+      <w:r>
+        <w:t xml:space="preserve"> </w:t>
+      </w:r>
+      <w:r>
+        <w:t>00</w:t>
+      </w:r>
+      <w:r>
+        <w:t>0].</w:t>
       </w:r>
     </w:p>
     <w:p>
@@ -484,7 +924,25 @@
         <w:jc w:val="both"/>
       </w:pPr>
       <w:r>
-        <w:t>Any camera may output the times in any order.</w:t>
+        <w:t xml:space="preserve">The number of </w:t>
+      </w:r>
+      <w:r>
+        <w:rPr>
+          <w:b/>
+        </w:rPr>
+        <w:t xml:space="preserve">camera </w:t>
+      </w:r>
+      <w:r>
+        <w:rPr>
+          <w:b/>
+        </w:rPr>
+        <w:t>records</w:t>
+      </w:r>
+      <w:r>
+        <w:t xml:space="preserve"> is in the interval [1; 10 000</w:t>
+      </w:r>
+      <w:r>
+        <w:t>].</w:t>
       </w:r>
     </w:p>
     <w:p>
@@ -498,11 +956,24 @@
         <w:jc w:val="both"/>
       </w:pPr>
       <w:r>
-        <w:t>There will always be at least one speeding car.</w:t>
+        <w:t xml:space="preserve">All data is collected </w:t>
+      </w:r>
+      <w:r>
+        <w:t xml:space="preserve">on the </w:t>
+      </w:r>
+      <w:r>
+        <w:rPr>
+          <w:b/>
+        </w:rPr>
+        <w:t>same day</w:t>
+      </w:r>
+      <w:r>
+        <w:t>.</w:t>
       </w:r>
     </w:p>
     <w:p>
       <w:pPr>
+        <w:pStyle w:val="ListParagraph"/>
         <w:numPr>
           <w:ilvl w:val="0"/>
           <w:numId w:val="10"/>
@@ -511,6 +982,60 @@
         <w:jc w:val="both"/>
       </w:pPr>
       <w:r>
+        <w:t>C</w:t>
+      </w:r>
+      <w:r>
+        <w:t>amera</w:t>
+      </w:r>
+      <w:r>
+        <w:t>s</w:t>
+      </w:r>
+      <w:r>
+        <w:t xml:space="preserve"> </w:t>
+      </w:r>
+      <w:r>
+        <w:t>collect</w:t>
+      </w:r>
+      <w:r>
+        <w:t xml:space="preserve"> the</w:t>
+      </w:r>
+      <w:r>
+        <w:t xml:space="preserve">ir records </w:t>
+      </w:r>
+      <w:r>
+        <w:t xml:space="preserve">in </w:t>
+      </w:r>
+      <w:r>
+        <w:t>unspecified order</w:t>
+      </w:r>
+      <w:r>
+        <w:t>.</w:t>
+      </w:r>
+    </w:p>
+    <w:p>
+      <w:pPr>
+        <w:pStyle w:val="ListParagraph"/>
+        <w:numPr>
+          <w:ilvl w:val="0"/>
+          <w:numId w:val="10"/>
+        </w:numPr>
+        <w:spacing w:before="0" w:after="0" w:line="240" w:lineRule="auto"/>
+        <w:jc w:val="both"/>
+      </w:pPr>
+      <w:r>
+        <w:t>There will always be at least one speeding car.</w:t>
+      </w:r>
+    </w:p>
+    <w:p>
+      <w:pPr>
+        <w:numPr>
+          <w:ilvl w:val="0"/>
+          <w:numId w:val="10"/>
+        </w:numPr>
+        <w:spacing w:before="0" w:after="0" w:line="240" w:lineRule="auto"/>
+        <w:jc w:val="both"/>
+      </w:pPr>
+      <w:r>
         <w:rPr>
           <w:lang w:eastAsia="ja-JP"/>
         </w:rPr>
@@ -521,14 +1046,14 @@
           <w:b/>
           <w:lang w:eastAsia="ja-JP"/>
         </w:rPr>
-        <w:t>100</w:t>
+        <w:t>2</w:t>
       </w:r>
       <w:r>
         <w:rPr>
           <w:b/>
           <w:lang w:eastAsia="ja-JP"/>
         </w:rPr>
-        <w:t xml:space="preserve"> </w:t>
+        <w:t xml:space="preserve">00 </w:t>
       </w:r>
       <w:r>
         <w:rPr>
@@ -576,24 +1101,18 @@
       </w:r>
     </w:p>
     <w:p>
-      <w:r>
-        <w:br w:type="page"/>
-      </w:r>
-    </w:p>
-    <w:p>
       <w:pPr>
         <w:pStyle w:val="Heading2"/>
         <w:spacing w:after="120"/>
       </w:pPr>
       <w:r>
-        <w:lastRenderedPageBreak/>
         <w:t>Sample Input and Output</w:t>
       </w:r>
     </w:p>
     <w:tbl>
       <w:tblPr>
         <w:tblStyle w:val="TableGrid"/>
-        <w:tblW w:w="9918" w:type="dxa"/>
+        <w:tblW w:w="10424" w:type="dxa"/>
         <w:tblLayout w:type="fixed"/>
         <w:tblCellMar>
           <w:top w:w="57" w:type="dxa"/>
@@ -604,13 +1123,13 @@
         <w:tblLook w:val="04A0" w:firstRow="1" w:lastRow="0" w:firstColumn="1" w:lastColumn="0" w:noHBand="0" w:noVBand="1"/>
       </w:tblPr>
       <w:tblGrid>
-        <w:gridCol w:w="4248"/>
-        <w:gridCol w:w="5670"/>
+        <w:gridCol w:w="3257"/>
+        <w:gridCol w:w="7167"/>
       </w:tblGrid>
       <w:tr>
         <w:tc>
           <w:tcPr>
-            <w:tcW w:w="4248" w:type="dxa"/>
+            <w:tcW w:w="3257" w:type="dxa"/>
             <w:shd w:val="clear" w:color="auto" w:fill="D9D9D9"/>
           </w:tcPr>
           <w:p>
@@ -632,7 +1151,7 @@
         </w:tc>
         <w:tc>
           <w:tcPr>
-            <w:tcW w:w="5670" w:type="dxa"/>
+            <w:tcW w:w="7167" w:type="dxa"/>
             <w:shd w:val="clear" w:color="auto" w:fill="D9D9D9"/>
           </w:tcPr>
           <w:p>
@@ -659,19 +1178,22 @@
         </w:trPr>
         <w:tc>
           <w:tcPr>
-            <w:tcW w:w="4248" w:type="dxa"/>
+            <w:tcW w:w="3257" w:type="dxa"/>
           </w:tcPr>
           <w:p>
             <w:pPr>
               <w:spacing w:before="0" w:after="0"/>
               <w:rPr>
                 <w:rFonts w:ascii="Consolas" w:eastAsia="Calibri" w:hAnsi="Consolas" w:cs="Times New Roman"/>
+                <w:noProof/>
               </w:rPr>
             </w:pPr>
             <w:r>
               <w:rPr>
                 <w:rFonts w:ascii="Consolas" w:eastAsia="Calibri" w:hAnsi="Consolas" w:cs="Times New Roman"/>
-              </w:rPr>
+                <w:noProof/>
+              </w:rPr>
+              <w:lastRenderedPageBreak/>
               <w:t>Roads:</w:t>
             </w:r>
           </w:p>
@@ -680,11 +1202,13 @@
               <w:spacing w:before="0" w:after="0"/>
               <w:rPr>
                 <w:rFonts w:ascii="Consolas" w:eastAsia="Calibri" w:hAnsi="Consolas" w:cs="Times New Roman"/>
+                <w:noProof/>
               </w:rPr>
             </w:pPr>
             <w:r>
               <w:rPr>
                 <w:rFonts w:ascii="Consolas" w:eastAsia="Calibri" w:hAnsi="Consolas" w:cs="Times New Roman"/>
+                <w:noProof/>
               </w:rPr>
               <w:t>Sofia Plovdiv 145.4 90</w:t>
             </w:r>
@@ -694,11 +1218,13 @@
               <w:spacing w:before="0" w:after="0"/>
               <w:rPr>
                 <w:rFonts w:ascii="Consolas" w:eastAsia="Calibri" w:hAnsi="Consolas" w:cs="Times New Roman"/>
+                <w:noProof/>
               </w:rPr>
             </w:pPr>
             <w:r>
               <w:rPr>
                 <w:rFonts w:ascii="Consolas" w:eastAsia="Calibri" w:hAnsi="Consolas" w:cs="Times New Roman"/>
+                <w:noProof/>
               </w:rPr>
               <w:t>Plovdiv Varna 361.4 120.5</w:t>
             </w:r>
@@ -708,11 +1234,13 @@
               <w:spacing w:before="0" w:after="0"/>
               <w:rPr>
                 <w:rFonts w:ascii="Consolas" w:eastAsia="Calibri" w:hAnsi="Consolas" w:cs="Times New Roman"/>
+                <w:noProof/>
               </w:rPr>
             </w:pPr>
             <w:r>
               <w:rPr>
                 <w:rFonts w:ascii="Consolas" w:eastAsia="Calibri" w:hAnsi="Consolas" w:cs="Times New Roman"/>
+                <w:noProof/>
               </w:rPr>
               <w:t>Varna Burgas 114.95 30</w:t>
             </w:r>
@@ -722,13 +1250,31 @@
               <w:spacing w:before="0" w:after="0"/>
               <w:rPr>
                 <w:rFonts w:ascii="Consolas" w:eastAsia="Calibri" w:hAnsi="Consolas" w:cs="Times New Roman"/>
+                <w:noProof/>
               </w:rPr>
             </w:pPr>
             <w:r>
               <w:rPr>
                 <w:rFonts w:ascii="Consolas" w:eastAsia="Calibri" w:hAnsi="Consolas" w:cs="Times New Roman"/>
+                <w:noProof/>
               </w:rPr>
               <w:t>Burgas Plovdiv 252.9 42</w:t>
+            </w:r>
+          </w:p>
+          <w:p>
+            <w:pPr>
+              <w:spacing w:before="60" w:after="0"/>
+              <w:rPr>
+                <w:rFonts w:ascii="Consolas" w:eastAsia="Calibri" w:hAnsi="Consolas" w:cs="Times New Roman"/>
+                <w:noProof/>
+              </w:rPr>
+            </w:pPr>
+            <w:r>
+              <w:rPr>
+                <w:rFonts w:ascii="Consolas" w:eastAsia="Calibri" w:hAnsi="Consolas" w:cs="Times New Roman"/>
+                <w:noProof/>
+              </w:rPr>
+              <w:t>Records:</w:t>
             </w:r>
           </w:p>
           <w:p>
@@ -736,13 +1282,15 @@
               <w:spacing w:before="0" w:after="0"/>
               <w:rPr>
                 <w:rFonts w:ascii="Consolas" w:eastAsia="Calibri" w:hAnsi="Consolas" w:cs="Times New Roman"/>
+                <w:noProof/>
               </w:rPr>
             </w:pPr>
             <w:r>
               <w:rPr>
                 <w:rFonts w:ascii="Consolas" w:eastAsia="Calibri" w:hAnsi="Consolas" w:cs="Times New Roman"/>
-              </w:rPr>
-              <w:t>Records:</w:t>
+                <w:noProof/>
+              </w:rPr>
+              <w:t>Varna CA1234AA 19:48:25</w:t>
             </w:r>
           </w:p>
           <w:p>
@@ -750,25 +1298,15 @@
               <w:spacing w:before="0" w:after="0"/>
               <w:rPr>
                 <w:rFonts w:ascii="Consolas" w:eastAsia="Calibri" w:hAnsi="Consolas" w:cs="Times New Roman"/>
+                <w:noProof/>
               </w:rPr>
             </w:pPr>
             <w:r>
               <w:rPr>
                 <w:rFonts w:ascii="Consolas" w:eastAsia="Calibri" w:hAnsi="Consolas" w:cs="Times New Roman"/>
-              </w:rPr>
-              <w:t>Varna CA1234AA 1</w:t>
-            </w:r>
-            <w:r>
-              <w:rPr>
-                <w:rFonts w:ascii="Consolas" w:eastAsia="Calibri" w:hAnsi="Consolas" w:cs="Times New Roman"/>
-              </w:rPr>
-              <w:t>9</w:t>
-            </w:r>
-            <w:r>
-              <w:rPr>
-                <w:rFonts w:ascii="Consolas" w:eastAsia="Calibri" w:hAnsi="Consolas" w:cs="Times New Roman"/>
-              </w:rPr>
-              <w:t>:48:25</w:t>
+                <w:noProof/>
+              </w:rPr>
+              <w:t>Burgas B4732AH 19:38:50</w:t>
             </w:r>
           </w:p>
           <w:p>
@@ -776,13 +1314,15 @@
               <w:spacing w:before="0" w:after="0"/>
               <w:rPr>
                 <w:rFonts w:ascii="Consolas" w:eastAsia="Calibri" w:hAnsi="Consolas" w:cs="Times New Roman"/>
+                <w:noProof/>
               </w:rPr>
             </w:pPr>
             <w:r>
               <w:rPr>
                 <w:rFonts w:ascii="Consolas" w:eastAsia="Calibri" w:hAnsi="Consolas" w:cs="Times New Roman"/>
-              </w:rPr>
-              <w:t>Burgas B4732AH 19:38:50</w:t>
+                <w:noProof/>
+              </w:rPr>
+              <w:t>Sofia CA1234AA 08:32:18</w:t>
             </w:r>
           </w:p>
           <w:p>
@@ -790,13 +1330,15 @@
               <w:spacing w:before="0" w:after="0"/>
               <w:rPr>
                 <w:rFonts w:ascii="Consolas" w:eastAsia="Calibri" w:hAnsi="Consolas" w:cs="Times New Roman"/>
+                <w:noProof/>
               </w:rPr>
             </w:pPr>
             <w:r>
               <w:rPr>
                 <w:rFonts w:ascii="Consolas" w:eastAsia="Calibri" w:hAnsi="Consolas" w:cs="Times New Roman"/>
-              </w:rPr>
-              <w:t>Sofia CA1234AA 08:32:18</w:t>
+                <w:noProof/>
+              </w:rPr>
+              <w:t>Plovdiv A777777 15:28:56</w:t>
             </w:r>
           </w:p>
           <w:p>
@@ -804,13 +1346,15 @@
               <w:spacing w:before="0" w:after="0"/>
               <w:rPr>
                 <w:rFonts w:ascii="Consolas" w:eastAsia="Calibri" w:hAnsi="Consolas" w:cs="Times New Roman"/>
+                <w:noProof/>
               </w:rPr>
             </w:pPr>
             <w:r>
               <w:rPr>
                 <w:rFonts w:ascii="Consolas" w:eastAsia="Calibri" w:hAnsi="Consolas" w:cs="Times New Roman"/>
-              </w:rPr>
-              <w:t>Plovdiv A777777 15:28:56</w:t>
+                <w:noProof/>
+              </w:rPr>
+              <w:t>Varna SP33D 02:24:18</w:t>
             </w:r>
           </w:p>
           <w:p>
@@ -818,13 +1362,15 @@
               <w:spacing w:before="0" w:after="0"/>
               <w:rPr>
                 <w:rFonts w:ascii="Consolas" w:eastAsia="Calibri" w:hAnsi="Consolas" w:cs="Times New Roman"/>
+                <w:noProof/>
               </w:rPr>
             </w:pPr>
             <w:r>
               <w:rPr>
                 <w:rFonts w:ascii="Consolas" w:eastAsia="Calibri" w:hAnsi="Consolas" w:cs="Times New Roman"/>
-              </w:rPr>
-              <w:t>Varna SP33D 02:24:18</w:t>
+                <w:noProof/>
+              </w:rPr>
+              <w:t>Burgas A777777 18:42:15</w:t>
             </w:r>
           </w:p>
           <w:p>
@@ -832,13 +1378,15 @@
               <w:spacing w:before="0" w:after="0"/>
               <w:rPr>
                 <w:rFonts w:ascii="Consolas" w:eastAsia="Calibri" w:hAnsi="Consolas" w:cs="Times New Roman"/>
+                <w:noProof/>
               </w:rPr>
             </w:pPr>
             <w:r>
               <w:rPr>
                 <w:rFonts w:ascii="Consolas" w:eastAsia="Calibri" w:hAnsi="Consolas" w:cs="Times New Roman"/>
-              </w:rPr>
-              <w:t>Burgas A777777 18:42:15</w:t>
+                <w:noProof/>
+              </w:rPr>
+              <w:t>Plovdiv CA1234AA 15:32:18</w:t>
             </w:r>
           </w:p>
           <w:p>
@@ -846,13 +1394,15 @@
               <w:spacing w:before="0" w:after="0"/>
               <w:rPr>
                 <w:rFonts w:ascii="Consolas" w:eastAsia="Calibri" w:hAnsi="Consolas" w:cs="Times New Roman"/>
+                <w:noProof/>
               </w:rPr>
             </w:pPr>
             <w:r>
               <w:rPr>
                 <w:rFonts w:ascii="Consolas" w:eastAsia="Calibri" w:hAnsi="Consolas" w:cs="Times New Roman"/>
-              </w:rPr>
-              <w:t>Plovdiv CA1234AA 15:32:18</w:t>
+                <w:noProof/>
+              </w:rPr>
+              <w:t>Sofia SP33D 04:32:51</w:t>
             </w:r>
           </w:p>
           <w:p>
@@ -860,75 +1410,29 @@
               <w:spacing w:before="0" w:after="0"/>
               <w:rPr>
                 <w:rFonts w:ascii="Consolas" w:eastAsia="Calibri" w:hAnsi="Consolas" w:cs="Times New Roman"/>
+                <w:noProof/>
               </w:rPr>
             </w:pPr>
             <w:r>
               <w:rPr>
                 <w:rFonts w:ascii="Consolas" w:eastAsia="Calibri" w:hAnsi="Consolas" w:cs="Times New Roman"/>
-              </w:rPr>
-              <w:t>Sofia</w:t>
-            </w:r>
-            <w:r>
-              <w:rPr>
-                <w:rFonts w:ascii="Consolas" w:eastAsia="Calibri" w:hAnsi="Consolas" w:cs="Times New Roman"/>
-              </w:rPr>
-              <w:t xml:space="preserve"> SP33D 0</w:t>
-            </w:r>
-            <w:r>
-              <w:rPr>
-                <w:rFonts w:ascii="Consolas" w:eastAsia="Calibri" w:hAnsi="Consolas" w:cs="Times New Roman"/>
-              </w:rPr>
-              <w:t>4</w:t>
-            </w:r>
-            <w:r>
-              <w:rPr>
-                <w:rFonts w:ascii="Consolas" w:eastAsia="Calibri" w:hAnsi="Consolas" w:cs="Times New Roman"/>
-              </w:rPr>
-              <w:t>:</w:t>
-            </w:r>
-            <w:r>
-              <w:rPr>
-                <w:rFonts w:ascii="Consolas" w:eastAsia="Calibri" w:hAnsi="Consolas" w:cs="Times New Roman"/>
-              </w:rPr>
-              <w:t>32</w:t>
-            </w:r>
-            <w:r>
-              <w:rPr>
-                <w:rFonts w:ascii="Consolas" w:eastAsia="Calibri" w:hAnsi="Consolas" w:cs="Times New Roman"/>
-              </w:rPr>
-              <w:t>:</w:t>
-            </w:r>
-            <w:r>
-              <w:rPr>
-                <w:rFonts w:ascii="Consolas" w:eastAsia="Calibri" w:hAnsi="Consolas" w:cs="Times New Roman"/>
-              </w:rPr>
-              <w:t>51</w:t>
+                <w:noProof/>
+              </w:rPr>
+              <w:t>Varna B4732AH 08:18:36</w:t>
             </w:r>
           </w:p>
           <w:p>
             <w:pPr>
-              <w:spacing w:before="0" w:after="0"/>
-              <w:rPr>
-                <w:rFonts w:ascii="Consolas" w:eastAsia="Calibri" w:hAnsi="Consolas" w:cs="Times New Roman"/>
+              <w:spacing w:before="60" w:after="0"/>
+              <w:rPr>
+                <w:rFonts w:ascii="Consolas" w:eastAsia="Calibri" w:hAnsi="Consolas" w:cs="Times New Roman"/>
+                <w:noProof/>
               </w:rPr>
             </w:pPr>
             <w:r>
               <w:rPr>
                 <w:rFonts w:ascii="Consolas" w:eastAsia="Calibri" w:hAnsi="Consolas" w:cs="Times New Roman"/>
-              </w:rPr>
-              <w:t>Varna B4732AH 08:18:36</w:t>
-            </w:r>
-          </w:p>
-          <w:p>
-            <w:pPr>
-              <w:spacing w:before="0" w:after="0"/>
-              <w:rPr>
-                <w:rFonts w:ascii="Consolas" w:eastAsia="Calibri" w:hAnsi="Consolas" w:cs="Times New Roman"/>
-              </w:rPr>
-            </w:pPr>
-            <w:r>
-              <w:rPr>
-                <w:rFonts w:ascii="Consolas" w:eastAsia="Calibri" w:hAnsi="Consolas" w:cs="Times New Roman"/>
+                <w:noProof/>
               </w:rPr>
               <w:t>End</w:t>
             </w:r>
@@ -936,26 +1440,35 @@
         </w:tc>
         <w:tc>
           <w:tcPr>
-            <w:tcW w:w="5670" w:type="dxa"/>
+            <w:tcW w:w="7167" w:type="dxa"/>
             <w:vMerge w:val="restart"/>
           </w:tcPr>
           <w:p>
             <w:pPr>
-              <w:spacing w:before="0" w:after="0"/>
-              <w:rPr>
-                <w:rFonts w:ascii="Consolas" w:eastAsia="Calibri" w:hAnsi="Consolas" w:cs="Times New Roman"/>
-              </w:rPr>
+              <w:spacing w:before="0"/>
             </w:pPr>
             <w:r>
-              <w:rPr>
-                <w:rFonts w:ascii="Consolas" w:eastAsia="Calibri" w:hAnsi="Consolas" w:cs="Times New Roman"/>
-                <w:noProof/>
-                <w:lang w:val="bg-BG" w:eastAsia="bg-BG"/>
+              <w:t xml:space="preserve">The cameras are connected by roads </w:t>
+            </w:r>
+            <w:r>
+              <w:t>like shown below</w:t>
+            </w:r>
+            <w:r>
+              <w:t>:</w:t>
+            </w:r>
+          </w:p>
+          <w:p>
+            <w:pPr>
+              <w:jc w:val="center"/>
+            </w:pPr>
+            <w:r>
+              <w:rPr>
+                <w:noProof/>
               </w:rPr>
               <w:drawing>
                 <wp:inline distT="0" distB="0" distL="0" distR="0" wp14:anchorId="5BB55058">
-                  <wp:extent cx="2618105" cy="1209494"/>
-                  <wp:effectExtent l="0" t="0" r="0" b="0"/>
+                  <wp:extent cx="2245056" cy="1037156"/>
+                  <wp:effectExtent l="0" t="0" r="3175" b="0"/>
                   <wp:docPr id="5" name="Picture 5"/>
                   <wp:cNvGraphicFramePr>
                     <a:graphicFrameLocks xmlns:a="http://schemas.openxmlformats.org/drawingml/2006/main" noChangeAspect="1"/>
@@ -985,7 +1498,7 @@
                         <pic:spPr bwMode="auto">
                           <a:xfrm>
                             <a:off x="0" y="0"/>
-                            <a:ext cx="2638464" cy="1218900"/>
+                            <a:ext cx="2285270" cy="1055734"/>
                           </a:xfrm>
                           <a:prstGeom prst="rect">
                             <a:avLst/>
@@ -1001,30 +1514,459 @@
           </w:p>
           <w:p>
             <w:pPr>
-              <w:spacing w:before="0" w:after="0"/>
-              <w:rPr>
-                <w:rFonts w:ascii="Consolas" w:eastAsia="Calibri" w:hAnsi="Consolas" w:cs="Times New Roman"/>
-              </w:rPr>
+              <w:spacing w:before="120" w:after="80"/>
             </w:pPr>
             <w:r>
-              <w:rPr>
-                <w:rFonts w:ascii="Consolas" w:eastAsia="Calibri" w:hAnsi="Consolas" w:cs="Times New Roman"/>
-              </w:rPr>
-              <w:t>A777777 is speeding between Plovdiv and Burgas.</w:t>
+              <w:t xml:space="preserve">Car </w:t>
+            </w:r>
+            <w:r>
+              <w:t>“</w:t>
+            </w:r>
+            <w:r>
+              <w:t>A777777</w:t>
+            </w:r>
+            <w:r>
+              <w:t xml:space="preserve">” </w:t>
+            </w:r>
+            <w:r>
+              <w:t xml:space="preserve">is speeding between Plovdiv and </w:t>
+            </w:r>
+            <w:r>
+              <w:rPr>
+                <w:noProof/>
+              </w:rPr>
+              <w:t>Burgas</w:t>
+            </w:r>
+            <w:r>
+              <w:t>.</w:t>
             </w:r>
           </w:p>
           <w:p>
             <w:pPr>
-              <w:spacing w:before="0" w:after="0"/>
-              <w:rPr>
-                <w:rFonts w:ascii="Consolas" w:eastAsia="Calibri" w:hAnsi="Consolas" w:cs="Times New Roman"/>
-              </w:rPr>
+              <w:pStyle w:val="ListParagraph"/>
+              <w:numPr>
+                <w:ilvl w:val="0"/>
+                <w:numId w:val="11"/>
+              </w:numPr>
+              <w:spacing w:after="80"/>
+              <w:ind w:left="494" w:hanging="284"/>
+              <w:contextualSpacing w:val="0"/>
             </w:pPr>
             <w:r>
-              <w:rPr>
-                <w:rFonts w:ascii="Consolas" w:eastAsia="Calibri" w:hAnsi="Consolas" w:cs="Times New Roman"/>
-              </w:rPr>
-              <w:t>SP33D is speeding between Varna and Sofia.</w:t>
+              <w:t xml:space="preserve">It takes the distance of 252.9 </w:t>
+            </w:r>
+            <w:r>
+              <w:t>km</w:t>
+            </w:r>
+            <w:r>
+              <w:t xml:space="preserve"> </w:t>
+            </w:r>
+            <w:r>
+              <w:t xml:space="preserve">from Plovdiv to </w:t>
+            </w:r>
+            <w:r>
+              <w:rPr>
+                <w:noProof/>
+              </w:rPr>
+              <w:t>Burgas</w:t>
+            </w:r>
+            <w:r>
+              <w:t xml:space="preserve"> </w:t>
+            </w:r>
+            <w:r>
+              <w:t>for 3:13:19 hours (</w:t>
+            </w:r>
+            <w:r>
+              <w:t>18:42:15</w:t>
+            </w:r>
+            <w:r>
+              <w:t xml:space="preserve"> @ </w:t>
+            </w:r>
+            <w:r>
+              <w:rPr>
+                <w:noProof/>
+              </w:rPr>
+              <w:t>Burgas</w:t>
+            </w:r>
+            <w:r>
+              <w:t xml:space="preserve"> - </w:t>
+            </w:r>
+            <w:r>
+              <w:t>15:28:56</w:t>
+            </w:r>
+            <w:r>
+              <w:t xml:space="preserve"> @ Plovdiv</w:t>
+            </w:r>
+            <w:r>
+              <w:t>)</w:t>
+            </w:r>
+            <w:r>
+              <w:rPr>
+                <w:rFonts w:ascii="Arial" w:hAnsi="Arial" w:cs="Arial"/>
+              </w:rPr>
+              <w:t xml:space="preserve"> ≈</w:t>
+            </w:r>
+            <w:r>
+              <w:t xml:space="preserve"> 3.222 h</w:t>
+            </w:r>
+            <w:r>
+              <w:t>.</w:t>
+            </w:r>
+          </w:p>
+          <w:p>
+            <w:pPr>
+              <w:pStyle w:val="ListParagraph"/>
+              <w:numPr>
+                <w:ilvl w:val="0"/>
+                <w:numId w:val="11"/>
+              </w:numPr>
+              <w:spacing w:after="80"/>
+              <w:ind w:left="494" w:hanging="284"/>
+              <w:contextualSpacing w:val="0"/>
+            </w:pPr>
+            <w:r>
+              <w:t>The minimum time</w:t>
+            </w:r>
+            <w:r>
+              <w:t xml:space="preserve"> within </w:t>
+            </w:r>
+            <w:r>
+              <w:t xml:space="preserve">the allowed maximum </w:t>
+            </w:r>
+            <w:r>
+              <w:t>speed limits</w:t>
+            </w:r>
+            <w:r>
+              <w:t xml:space="preserve"> from Plovdiv to </w:t>
+            </w:r>
+            <w:r>
+              <w:rPr>
+                <w:noProof/>
+              </w:rPr>
+              <w:t>Burgas</w:t>
+            </w:r>
+            <w:r>
+              <w:t xml:space="preserve"> is </w:t>
+            </w:r>
+            <w:r>
+              <w:t>252.9 km</w:t>
+            </w:r>
+            <w:r>
+              <w:t xml:space="preserve"> / </w:t>
+            </w:r>
+            <w:r>
+              <w:t xml:space="preserve">42 km/h </w:t>
+            </w:r>
+            <w:r>
+              <w:rPr>
+                <w:rFonts w:ascii="Arial" w:hAnsi="Arial" w:cs="Arial"/>
+              </w:rPr>
+              <w:t>≈</w:t>
+            </w:r>
+            <w:r>
+              <w:t xml:space="preserve"> 6.02 hours</w:t>
+            </w:r>
+            <w:r>
+              <w:t>.</w:t>
+            </w:r>
+          </w:p>
+          <w:p>
+            <w:pPr>
+              <w:pStyle w:val="ListParagraph"/>
+              <w:numPr>
+                <w:ilvl w:val="0"/>
+                <w:numId w:val="11"/>
+              </w:numPr>
+              <w:spacing w:after="80"/>
+              <w:ind w:left="494" w:hanging="284"/>
+              <w:contextualSpacing w:val="0"/>
+            </w:pPr>
+            <w:r>
+              <w:t xml:space="preserve">The car was speeding because </w:t>
+            </w:r>
+            <w:r>
+              <w:t>the</w:t>
+            </w:r>
+            <w:r>
+              <w:t xml:space="preserve"> driving time (3.222 hours) </w:t>
+            </w:r>
+            <w:r>
+              <w:rPr>
+                <w:b/>
+              </w:rPr>
+              <w:t>&lt;</w:t>
+            </w:r>
+            <w:r>
+              <w:t xml:space="preserve"> </w:t>
+            </w:r>
+            <w:r>
+              <w:t xml:space="preserve">the </w:t>
+            </w:r>
+            <w:r>
+              <w:t>minimum possible time within the speed limits (6.02 hours).</w:t>
+            </w:r>
+          </w:p>
+          <w:p>
+            <w:pPr>
+              <w:spacing w:before="120" w:after="80"/>
+            </w:pPr>
+            <w:r>
+              <w:t>Car “</w:t>
+            </w:r>
+            <w:r>
+              <w:t>SP33D</w:t>
+            </w:r>
+            <w:r>
+              <w:t xml:space="preserve">” </w:t>
+            </w:r>
+            <w:r>
+              <w:t>is speeding between Varna and Sofia.</w:t>
+            </w:r>
+          </w:p>
+          <w:p>
+            <w:pPr>
+              <w:pStyle w:val="ListParagraph"/>
+              <w:numPr>
+                <w:ilvl w:val="0"/>
+                <w:numId w:val="11"/>
+              </w:numPr>
+              <w:spacing w:after="80"/>
+              <w:ind w:left="494" w:hanging="284"/>
+              <w:contextualSpacing w:val="0"/>
+            </w:pPr>
+            <w:r>
+              <w:t xml:space="preserve">It takes the distance </w:t>
+            </w:r>
+            <w:r>
+              <w:t xml:space="preserve">between Varna and Sofia for </w:t>
+            </w:r>
+            <w:r>
+              <w:t>2:08:33</w:t>
+            </w:r>
+            <w:r>
+              <w:t xml:space="preserve"> hours (</w:t>
+            </w:r>
+            <w:r>
+              <w:t>04:32:51</w:t>
+            </w:r>
+            <w:r>
+              <w:t xml:space="preserve"> - </w:t>
+            </w:r>
+            <w:r>
+              <w:t>02:24:18</w:t>
+            </w:r>
+            <w:r>
+              <w:t xml:space="preserve">) </w:t>
+            </w:r>
+            <w:r>
+              <w:t>≈</w:t>
+            </w:r>
+            <w:r>
+              <w:t xml:space="preserve"> </w:t>
+            </w:r>
+            <w:r>
+              <w:t>2.1425</w:t>
+            </w:r>
+            <w:r>
+              <w:t xml:space="preserve"> hours.</w:t>
+            </w:r>
+          </w:p>
+          <w:p>
+            <w:pPr>
+              <w:pStyle w:val="ListParagraph"/>
+              <w:numPr>
+                <w:ilvl w:val="0"/>
+                <w:numId w:val="11"/>
+              </w:numPr>
+              <w:spacing w:after="80"/>
+              <w:ind w:left="494" w:hanging="284"/>
+              <w:contextualSpacing w:val="0"/>
+            </w:pPr>
+            <w:r>
+              <w:t>Two routes exist from</w:t>
+            </w:r>
+            <w:r>
+              <w:t xml:space="preserve"> Varna </w:t>
+            </w:r>
+            <w:r>
+              <w:t>to</w:t>
+            </w:r>
+            <w:r>
+              <w:t xml:space="preserve"> Sofia:</w:t>
+            </w:r>
+          </w:p>
+          <w:p>
+            <w:pPr>
+              <w:pStyle w:val="ListParagraph"/>
+              <w:numPr>
+                <w:ilvl w:val="1"/>
+                <w:numId w:val="11"/>
+              </w:numPr>
+              <w:spacing w:after="80"/>
+              <w:ind w:left="917" w:hanging="283"/>
+              <w:contextualSpacing w:val="0"/>
+            </w:pPr>
+            <w:r>
+              <w:t xml:space="preserve">For the route Varna </w:t>
+            </w:r>
+            <w:r>
+              <w:sym w:font="Wingdings" w:char="F0E0"/>
+            </w:r>
+            <w:r>
+              <w:t xml:space="preserve"> Plovdiv </w:t>
+            </w:r>
+            <w:r>
+              <w:sym w:font="Wingdings" w:char="F0E0"/>
+            </w:r>
+            <w:r>
+              <w:t xml:space="preserve"> Sofia the minimum time within the speed limit is</w:t>
+            </w:r>
+            <w:r>
+              <w:t xml:space="preserve"> </w:t>
+            </w:r>
+            <w:r>
+              <w:t>2.999 hours</w:t>
+            </w:r>
+            <w:r>
+              <w:t xml:space="preserve"> (</w:t>
+            </w:r>
+            <w:r>
+              <w:t xml:space="preserve">Varna </w:t>
+            </w:r>
+            <w:r>
+              <w:sym w:font="Wingdings" w:char="F0E0"/>
+            </w:r>
+            <w:r>
+              <w:t xml:space="preserve"> Plovdiv</w:t>
+            </w:r>
+            <w:r>
+              <w:t>)</w:t>
+            </w:r>
+            <w:r>
+              <w:t xml:space="preserve"> + </w:t>
+            </w:r>
+            <w:r>
+              <w:t>1.616</w:t>
+            </w:r>
+            <w:r>
+              <w:t xml:space="preserve"> (Plovdiv </w:t>
+            </w:r>
+            <w:r>
+              <w:sym w:font="Wingdings" w:char="F0E0"/>
+            </w:r>
+            <w:r>
+              <w:t xml:space="preserve"> Sofia) </w:t>
+            </w:r>
+            <w:r>
+              <w:t>≈</w:t>
+            </w:r>
+            <w:r>
+              <w:t xml:space="preserve"> 4.615 hours.</w:t>
+            </w:r>
+          </w:p>
+          <w:p>
+            <w:pPr>
+              <w:pStyle w:val="ListParagraph"/>
+              <w:numPr>
+                <w:ilvl w:val="1"/>
+                <w:numId w:val="11"/>
+              </w:numPr>
+              <w:spacing w:after="80"/>
+              <w:ind w:left="917" w:hanging="283"/>
+              <w:contextualSpacing w:val="0"/>
+            </w:pPr>
+            <w:r>
+              <w:t xml:space="preserve">For the route Varna </w:t>
+            </w:r>
+            <w:r>
+              <w:sym w:font="Wingdings" w:char="F0E0"/>
+            </w:r>
+            <w:r>
+              <w:t xml:space="preserve"> </w:t>
+            </w:r>
+            <w:r>
+              <w:rPr>
+                <w:noProof/>
+              </w:rPr>
+              <w:t>Burgas</w:t>
+            </w:r>
+            <w:r>
+              <w:t xml:space="preserve"> </w:t>
+            </w:r>
+            <w:r>
+              <w:sym w:font="Wingdings" w:char="F0E0"/>
+            </w:r>
+            <w:r>
+              <w:t xml:space="preserve"> </w:t>
+            </w:r>
+            <w:r>
+              <w:t xml:space="preserve">Plovdiv </w:t>
+            </w:r>
+            <w:r>
+              <w:sym w:font="Wingdings" w:char="F0E0"/>
+            </w:r>
+            <w:r>
+              <w:t xml:space="preserve"> Sofia the minimum time within the speed limit is ≈ </w:t>
+            </w:r>
+            <w:r>
+              <w:t>11</w:t>
+            </w:r>
+            <w:r>
+              <w:t>.</w:t>
+            </w:r>
+            <w:r>
+              <w:t>469</w:t>
+            </w:r>
+            <w:r>
+              <w:t xml:space="preserve"> hours.</w:t>
+            </w:r>
+          </w:p>
+          <w:p>
+            <w:pPr>
+              <w:pStyle w:val="ListParagraph"/>
+              <w:numPr>
+                <w:ilvl w:val="0"/>
+                <w:numId w:val="11"/>
+              </w:numPr>
+              <w:spacing w:after="80"/>
+              <w:ind w:left="494" w:hanging="284"/>
+              <w:contextualSpacing w:val="0"/>
+            </w:pPr>
+            <w:r>
+              <w:t>The car was speeding because the driving time (</w:t>
+            </w:r>
+            <w:r>
+              <w:t>2</w:t>
+            </w:r>
+            <w:r>
+              <w:t>.</w:t>
+            </w:r>
+            <w:r>
+              <w:t>1425</w:t>
+            </w:r>
+            <w:r>
+              <w:t xml:space="preserve"> hours) </w:t>
+            </w:r>
+            <w:r>
+              <w:rPr>
+                <w:b/>
+              </w:rPr>
+              <w:t>&lt;</w:t>
+            </w:r>
+            <w:r>
+              <w:t xml:space="preserve"> the minimum possible time within the speed limits (</w:t>
+            </w:r>
+            <w:r>
+              <w:t>4</w:t>
+            </w:r>
+            <w:r>
+              <w:t>.</w:t>
+            </w:r>
+            <w:r>
+              <w:t>615</w:t>
+            </w:r>
+            <w:r>
+              <w:t xml:space="preserve"> hours).</w:t>
             </w:r>
           </w:p>
         </w:tc>
@@ -1035,7 +1977,7 @@
         </w:trPr>
         <w:tc>
           <w:tcPr>
-            <w:tcW w:w="4248" w:type="dxa"/>
+            <w:tcW w:w="3257" w:type="dxa"/>
             <w:shd w:val="clear" w:color="auto" w:fill="D9D9D9" w:themeFill="background1" w:themeFillShade="D9"/>
           </w:tcPr>
           <w:p>
@@ -1057,17 +1999,10 @@
         </w:tc>
         <w:tc>
           <w:tcPr>
-            <w:tcW w:w="5670" w:type="dxa"/>
+            <w:tcW w:w="7167" w:type="dxa"/>
             <w:vMerge/>
           </w:tcPr>
-          <w:p>
-            <w:pPr>
-              <w:spacing w:before="0" w:after="0"/>
-              <w:rPr>
-                <w:rFonts w:ascii="Consolas" w:eastAsia="Calibri" w:hAnsi="Consolas" w:cs="Times New Roman"/>
-              </w:rPr>
-            </w:pPr>
-          </w:p>
+          <w:p/>
         </w:tc>
       </w:tr>
       <w:tr>
@@ -1076,7 +2011,7 @@
         </w:trPr>
         <w:tc>
           <w:tcPr>
-            <w:tcW w:w="4248" w:type="dxa"/>
+            <w:tcW w:w="3257" w:type="dxa"/>
           </w:tcPr>
           <w:p>
             <w:pPr>
@@ -1109,7 +2044,7 @@
         </w:tc>
         <w:tc>
           <w:tcPr>
-            <w:tcW w:w="5670" w:type="dxa"/>
+            <w:tcW w:w="7167" w:type="dxa"/>
             <w:vMerge/>
           </w:tcPr>
           <w:p>
@@ -1122,23 +2057,35 @@
           </w:p>
         </w:tc>
       </w:tr>
+    </w:tbl>
+    <w:p>
+      <w:pPr>
+        <w:spacing w:before="0" w:after="0" w:line="240" w:lineRule="auto"/>
+      </w:pPr>
+    </w:p>
+    <w:tbl>
+      <w:tblPr>
+        <w:tblStyle w:val="TableGrid"/>
+        <w:tblW w:w="10429" w:type="dxa"/>
+        <w:tblInd w:w="-5" w:type="dxa"/>
+        <w:tblLayout w:type="fixed"/>
+        <w:tblCellMar>
+          <w:top w:w="57" w:type="dxa"/>
+          <w:left w:w="85" w:type="dxa"/>
+          <w:bottom w:w="57" w:type="dxa"/>
+          <w:right w:w="85" w:type="dxa"/>
+        </w:tblCellMar>
+        <w:tblLook w:val="04A0" w:firstRow="1" w:lastRow="0" w:firstColumn="1" w:lastColumn="0" w:noHBand="0" w:noVBand="1"/>
+      </w:tblPr>
+      <w:tblGrid>
+        <w:gridCol w:w="3264"/>
+        <w:gridCol w:w="7165"/>
+      </w:tblGrid>
       <w:tr>
-        <w:tblPrEx>
-          <w:tblCellMar>
-            <w:top w:w="0" w:type="dxa"/>
-            <w:left w:w="108" w:type="dxa"/>
-            <w:bottom w:w="0" w:type="dxa"/>
-            <w:right w:w="108" w:type="dxa"/>
-          </w:tblCellMar>
-        </w:tblPrEx>
-        <w:trPr>
-          <w:trHeight w:val="345"/>
-        </w:trPr>
         <w:tc>
           <w:tcPr>
-            <w:tcW w:w="4248" w:type="dxa"/>
-            <w:shd w:val="clear" w:color="auto" w:fill="D9D9D9" w:themeFill="background1" w:themeFillShade="D9"/>
-            <w:vAlign w:val="center"/>
+            <w:tcW w:w="3264" w:type="dxa"/>
+            <w:shd w:val="clear" w:color="auto" w:fill="D9D9D9"/>
           </w:tcPr>
           <w:p>
             <w:pPr>
@@ -1159,9 +2106,8 @@
         </w:tc>
         <w:tc>
           <w:tcPr>
-            <w:tcW w:w="5670" w:type="dxa"/>
-            <w:shd w:val="clear" w:color="auto" w:fill="D9D9D9" w:themeFill="background1" w:themeFillShade="D9"/>
-            <w:vAlign w:val="center"/>
+            <w:tcW w:w="7165" w:type="dxa"/>
+            <w:shd w:val="clear" w:color="auto" w:fill="D9D9D9"/>
           </w:tcPr>
           <w:p>
             <w:pPr>
@@ -1182,31 +2128,25 @@
         </w:tc>
       </w:tr>
       <w:tr>
-        <w:tblPrEx>
-          <w:tblCellMar>
-            <w:top w:w="0" w:type="dxa"/>
-            <w:left w:w="108" w:type="dxa"/>
-            <w:bottom w:w="0" w:type="dxa"/>
-            <w:right w:w="108" w:type="dxa"/>
-          </w:tblCellMar>
-        </w:tblPrEx>
         <w:trPr>
           <w:trHeight w:val="406"/>
         </w:trPr>
         <w:tc>
           <w:tcPr>
-            <w:tcW w:w="4248" w:type="dxa"/>
+            <w:tcW w:w="3264" w:type="dxa"/>
           </w:tcPr>
           <w:p>
             <w:pPr>
               <w:spacing w:before="0" w:after="0"/>
               <w:rPr>
                 <w:rFonts w:ascii="Consolas" w:eastAsia="Calibri" w:hAnsi="Consolas" w:cs="Times New Roman"/>
+                <w:noProof/>
               </w:rPr>
             </w:pPr>
             <w:r>
               <w:rPr>
                 <w:rFonts w:ascii="Consolas" w:eastAsia="Calibri" w:hAnsi="Consolas" w:cs="Times New Roman"/>
+                <w:noProof/>
               </w:rPr>
               <w:t>Roads:</w:t>
             </w:r>
@@ -1216,11 +2156,13 @@
               <w:spacing w:before="0" w:after="0"/>
               <w:rPr>
                 <w:rFonts w:ascii="Consolas" w:eastAsia="Calibri" w:hAnsi="Consolas" w:cs="Times New Roman"/>
+                <w:noProof/>
               </w:rPr>
             </w:pPr>
             <w:r>
               <w:rPr>
                 <w:rFonts w:ascii="Consolas" w:eastAsia="Calibri" w:hAnsi="Consolas" w:cs="Times New Roman"/>
+                <w:noProof/>
               </w:rPr>
               <w:t>Matzoro Isterni 128.55 50</w:t>
             </w:r>
@@ -1230,11 +2172,13 @@
               <w:spacing w:before="0" w:after="0"/>
               <w:rPr>
                 <w:rFonts w:ascii="Consolas" w:eastAsia="Calibri" w:hAnsi="Consolas" w:cs="Times New Roman"/>
+                <w:noProof/>
               </w:rPr>
             </w:pPr>
             <w:r>
               <w:rPr>
                 <w:rFonts w:ascii="Consolas" w:eastAsia="Calibri" w:hAnsi="Consolas" w:cs="Times New Roman"/>
+                <w:noProof/>
               </w:rPr>
               <w:t>Matzoro Kostos 87.25 48.5</w:t>
             </w:r>
@@ -1244,31 +2188,15 @@
               <w:spacing w:before="0" w:after="0"/>
               <w:rPr>
                 <w:rFonts w:ascii="Consolas" w:eastAsia="Calibri" w:hAnsi="Consolas" w:cs="Times New Roman"/>
+                <w:noProof/>
               </w:rPr>
             </w:pPr>
             <w:r>
               <w:rPr>
                 <w:rFonts w:ascii="Consolas" w:eastAsia="Calibri" w:hAnsi="Consolas" w:cs="Times New Roman"/>
-              </w:rPr>
-              <w:t xml:space="preserve">Isterni Kostos 100 </w:t>
-            </w:r>
-            <w:r>
-              <w:rPr>
-                <w:rFonts w:ascii="Consolas" w:eastAsia="Calibri" w:hAnsi="Consolas" w:cs="Times New Roman"/>
-              </w:rPr>
-              <w:t>4</w:t>
-            </w:r>
-            <w:r>
-              <w:rPr>
-                <w:rFonts w:ascii="Consolas" w:eastAsia="Calibri" w:hAnsi="Consolas" w:cs="Times New Roman"/>
-              </w:rPr>
-              <w:t>0</w:t>
-            </w:r>
-            <w:r>
-              <w:rPr>
-                <w:rFonts w:ascii="Consolas" w:eastAsia="Calibri" w:hAnsi="Consolas" w:cs="Times New Roman"/>
-              </w:rPr>
-              <w:t>.52</w:t>
+                <w:noProof/>
+              </w:rPr>
+              <w:t>Isterni Kostos 100 40.52</w:t>
             </w:r>
           </w:p>
           <w:p>
@@ -1276,13 +2204,31 @@
               <w:spacing w:before="0" w:after="0"/>
               <w:rPr>
                 <w:rFonts w:ascii="Consolas" w:eastAsia="Calibri" w:hAnsi="Consolas" w:cs="Times New Roman"/>
+                <w:noProof/>
               </w:rPr>
             </w:pPr>
             <w:r>
               <w:rPr>
                 <w:rFonts w:ascii="Consolas" w:eastAsia="Calibri" w:hAnsi="Consolas" w:cs="Times New Roman"/>
+                <w:noProof/>
               </w:rPr>
               <w:t>Melanes Galanado 230.5 50</w:t>
+            </w:r>
+          </w:p>
+          <w:p>
+            <w:pPr>
+              <w:spacing w:before="60" w:after="0"/>
+              <w:rPr>
+                <w:rFonts w:ascii="Consolas" w:eastAsia="Calibri" w:hAnsi="Consolas" w:cs="Times New Roman"/>
+                <w:noProof/>
+              </w:rPr>
+            </w:pPr>
+            <w:r>
+              <w:rPr>
+                <w:rFonts w:ascii="Consolas" w:eastAsia="Calibri" w:hAnsi="Consolas" w:cs="Times New Roman"/>
+                <w:noProof/>
+              </w:rPr>
+              <w:t>Records:</w:t>
             </w:r>
           </w:p>
           <w:p>
@@ -1290,13 +2236,15 @@
               <w:spacing w:before="0" w:after="0"/>
               <w:rPr>
                 <w:rFonts w:ascii="Consolas" w:eastAsia="Calibri" w:hAnsi="Consolas" w:cs="Times New Roman"/>
+                <w:noProof/>
               </w:rPr>
             </w:pPr>
             <w:r>
               <w:rPr>
                 <w:rFonts w:ascii="Consolas" w:eastAsia="Calibri" w:hAnsi="Consolas" w:cs="Times New Roman"/>
-              </w:rPr>
-              <w:t>Records:</w:t>
+                <w:noProof/>
+              </w:rPr>
+              <w:t>Isterni AOM5973 13:20:11</w:t>
             </w:r>
           </w:p>
           <w:p>
@@ -1304,13 +2252,15 @@
               <w:spacing w:before="0" w:after="0"/>
               <w:rPr>
                 <w:rFonts w:ascii="Consolas" w:eastAsia="Calibri" w:hAnsi="Consolas" w:cs="Times New Roman"/>
+                <w:noProof/>
               </w:rPr>
             </w:pPr>
             <w:r>
               <w:rPr>
                 <w:rFonts w:ascii="Consolas" w:eastAsia="Calibri" w:hAnsi="Consolas" w:cs="Times New Roman"/>
-              </w:rPr>
-              <w:t>Isterni AOM5973 13:20:11</w:t>
+                <w:noProof/>
+              </w:rPr>
+              <w:t>Matzoro IBK5674 08:35:12</w:t>
             </w:r>
           </w:p>
           <w:p>
@@ -1318,13 +2268,15 @@
               <w:spacing w:before="0" w:after="0"/>
               <w:rPr>
                 <w:rFonts w:ascii="Consolas" w:eastAsia="Calibri" w:hAnsi="Consolas" w:cs="Times New Roman"/>
+                <w:noProof/>
               </w:rPr>
             </w:pPr>
             <w:r>
               <w:rPr>
                 <w:rFonts w:ascii="Consolas" w:eastAsia="Calibri" w:hAnsi="Consolas" w:cs="Times New Roman"/>
-              </w:rPr>
-              <w:t>Matzoro IBK5674 08:35:12</w:t>
+                <w:noProof/>
+              </w:rPr>
+              <w:t>Matzoro AHI1278 08:35:12</w:t>
             </w:r>
           </w:p>
           <w:p>
@@ -1332,19 +2284,15 @@
               <w:spacing w:before="0" w:after="0"/>
               <w:rPr>
                 <w:rFonts w:ascii="Consolas" w:eastAsia="Calibri" w:hAnsi="Consolas" w:cs="Times New Roman"/>
+                <w:noProof/>
               </w:rPr>
             </w:pPr>
             <w:r>
               <w:rPr>
                 <w:rFonts w:ascii="Consolas" w:eastAsia="Calibri" w:hAnsi="Consolas" w:cs="Times New Roman"/>
-              </w:rPr>
-              <w:t xml:space="preserve">Matzoro AHI1278 </w:t>
-            </w:r>
-            <w:r>
-              <w:rPr>
-                <w:rFonts w:ascii="Consolas" w:eastAsia="Calibri" w:hAnsi="Consolas" w:cs="Times New Roman"/>
-              </w:rPr>
-              <w:t>08:35:12</w:t>
+                <w:noProof/>
+              </w:rPr>
+              <w:t>Galanado IBK5674 18:20:35</w:t>
             </w:r>
           </w:p>
           <w:p>
@@ -1352,13 +2300,15 @@
               <w:spacing w:before="0" w:after="0"/>
               <w:rPr>
                 <w:rFonts w:ascii="Consolas" w:eastAsia="Calibri" w:hAnsi="Consolas" w:cs="Times New Roman"/>
+                <w:noProof/>
               </w:rPr>
             </w:pPr>
             <w:r>
               <w:rPr>
                 <w:rFonts w:ascii="Consolas" w:eastAsia="Calibri" w:hAnsi="Consolas" w:cs="Times New Roman"/>
-              </w:rPr>
-              <w:t>Galanado IBK5674 18:20:35</w:t>
+                <w:noProof/>
+              </w:rPr>
+              <w:t>Kostos COM1515 05:38:02</w:t>
             </w:r>
           </w:p>
           <w:p>
@@ -1366,13 +2316,15 @@
               <w:spacing w:before="0" w:after="0"/>
               <w:rPr>
                 <w:rFonts w:ascii="Consolas" w:eastAsia="Calibri" w:hAnsi="Consolas" w:cs="Times New Roman"/>
+                <w:noProof/>
               </w:rPr>
             </w:pPr>
             <w:r>
               <w:rPr>
                 <w:rFonts w:ascii="Consolas" w:eastAsia="Calibri" w:hAnsi="Consolas" w:cs="Times New Roman"/>
-              </w:rPr>
-              <w:t>Kostos COM1515 05:38:02</w:t>
+                <w:noProof/>
+              </w:rPr>
+              <w:t>Galanado COM1515 08:40:15</w:t>
             </w:r>
           </w:p>
           <w:p>
@@ -1380,13 +2332,15 @@
               <w:spacing w:before="0" w:after="0"/>
               <w:rPr>
                 <w:rFonts w:ascii="Consolas" w:eastAsia="Calibri" w:hAnsi="Consolas" w:cs="Times New Roman"/>
+                <w:noProof/>
               </w:rPr>
             </w:pPr>
             <w:r>
               <w:rPr>
                 <w:rFonts w:ascii="Consolas" w:eastAsia="Calibri" w:hAnsi="Consolas" w:cs="Times New Roman"/>
-              </w:rPr>
-              <w:t>Galanado COM1515 08:40:15</w:t>
+                <w:noProof/>
+              </w:rPr>
+              <w:t>Isterni IBK5674 14:28:30</w:t>
             </w:r>
           </w:p>
           <w:p>
@@ -1394,13 +2348,15 @@
               <w:spacing w:before="0" w:after="0"/>
               <w:rPr>
                 <w:rFonts w:ascii="Consolas" w:eastAsia="Calibri" w:hAnsi="Consolas" w:cs="Times New Roman"/>
+                <w:noProof/>
               </w:rPr>
             </w:pPr>
             <w:r>
               <w:rPr>
                 <w:rFonts w:ascii="Consolas" w:eastAsia="Calibri" w:hAnsi="Consolas" w:cs="Times New Roman"/>
-              </w:rPr>
-              <w:t>Isterni IBK5674 14:28:30</w:t>
+                <w:noProof/>
+              </w:rPr>
+              <w:t>Melanes COM1515 22:31:50</w:t>
             </w:r>
           </w:p>
           <w:p>
@@ -1408,13 +2364,15 @@
               <w:spacing w:before="0" w:after="0"/>
               <w:rPr>
                 <w:rFonts w:ascii="Consolas" w:eastAsia="Calibri" w:hAnsi="Consolas" w:cs="Times New Roman"/>
+                <w:noProof/>
               </w:rPr>
             </w:pPr>
             <w:r>
               <w:rPr>
                 <w:rFonts w:ascii="Consolas" w:eastAsia="Calibri" w:hAnsi="Consolas" w:cs="Times New Roman"/>
-              </w:rPr>
-              <w:t>Melanes COM1515 22:31:50</w:t>
+                <w:noProof/>
+              </w:rPr>
+              <w:t>Kostos AOM5973 12:46:21</w:t>
             </w:r>
           </w:p>
           <w:p>
@@ -1422,18 +2380,51 @@
               <w:spacing w:before="0" w:after="0"/>
               <w:rPr>
                 <w:rFonts w:ascii="Consolas" w:eastAsia="Calibri" w:hAnsi="Consolas" w:cs="Times New Roman"/>
+                <w:noProof/>
               </w:rPr>
             </w:pPr>
             <w:r>
               <w:rPr>
                 <w:rFonts w:ascii="Consolas" w:eastAsia="Calibri" w:hAnsi="Consolas" w:cs="Times New Roman"/>
-              </w:rPr>
-              <w:t>Kostos AOM5973 12:46:21</w:t>
+                <w:noProof/>
+              </w:rPr>
+              <w:t>Kostos COM1515 18:56:10</w:t>
+            </w:r>
+          </w:p>
+          <w:p>
+            <w:pPr>
+              <w:spacing w:before="60" w:after="0"/>
+              <w:rPr>
+                <w:rFonts w:ascii="Consolas" w:eastAsia="Calibri" w:hAnsi="Consolas" w:cs="Times New Roman"/>
+                <w:noProof/>
+              </w:rPr>
+            </w:pPr>
+            <w:r>
+              <w:rPr>
+                <w:rFonts w:ascii="Consolas" w:eastAsia="Calibri" w:hAnsi="Consolas" w:cs="Times New Roman"/>
+                <w:noProof/>
+              </w:rPr>
+              <w:t>End</w:t>
+            </w:r>
+          </w:p>
+        </w:tc>
+        <w:tc>
+          <w:tcPr>
+            <w:tcW w:w="7165" w:type="dxa"/>
+            <w:vMerge w:val="restart"/>
+          </w:tcPr>
+          <w:p>
+            <w:pPr>
+              <w:spacing w:before="0"/>
+            </w:pPr>
+            <w:r>
+              <w:t>The cameras are connected by roads like shown below:</w:t>
             </w:r>
           </w:p>
           <w:p>
             <w:pPr>
               <w:spacing w:before="0" w:after="0"/>
+              <w:jc w:val="center"/>
               <w:rPr>
                 <w:rFonts w:ascii="Consolas" w:eastAsia="Calibri" w:hAnsi="Consolas" w:cs="Times New Roman"/>
               </w:rPr>
@@ -1441,47 +2432,12 @@
             <w:r>
               <w:rPr>
                 <w:rFonts w:ascii="Consolas" w:eastAsia="Calibri" w:hAnsi="Consolas" w:cs="Times New Roman"/>
-              </w:rPr>
-              <w:t>Kostos COM1515 18:56:10</w:t>
-            </w:r>
-          </w:p>
-          <w:p>
-            <w:pPr>
-              <w:spacing w:before="0" w:after="0"/>
-              <w:rPr>
-                <w:rFonts w:ascii="Consolas" w:eastAsia="Calibri" w:hAnsi="Consolas" w:cs="Times New Roman"/>
-              </w:rPr>
-            </w:pPr>
-            <w:r>
-              <w:rPr>
-                <w:rFonts w:ascii="Consolas" w:eastAsia="Calibri" w:hAnsi="Consolas" w:cs="Times New Roman"/>
-              </w:rPr>
-              <w:t>End</w:t>
-            </w:r>
-          </w:p>
-        </w:tc>
-        <w:tc>
-          <w:tcPr>
-            <w:tcW w:w="5670" w:type="dxa"/>
-            <w:vMerge w:val="restart"/>
-          </w:tcPr>
-          <w:p>
-            <w:pPr>
-              <w:spacing w:before="0" w:after="0"/>
-              <w:rPr>
-                <w:rFonts w:ascii="Consolas" w:eastAsia="Calibri" w:hAnsi="Consolas" w:cs="Times New Roman"/>
-              </w:rPr>
-            </w:pPr>
-            <w:r>
-              <w:rPr>
-                <w:rFonts w:ascii="Consolas" w:eastAsia="Calibri" w:hAnsi="Consolas" w:cs="Times New Roman"/>
-                <w:noProof/>
-                <w:lang w:val="bg-BG" w:eastAsia="bg-BG"/>
+                <w:noProof/>
               </w:rPr>
               <w:drawing>
-                <wp:inline distT="0" distB="0" distL="0" distR="0" wp14:anchorId="0BCD3336">
-                  <wp:extent cx="3002280" cy="903874"/>
-                  <wp:effectExtent l="0" t="0" r="7620" b="0"/>
+                <wp:inline distT="0" distB="0" distL="0" distR="0" wp14:anchorId="0CFE30D3" wp14:editId="0EA3B5D8">
+                  <wp:extent cx="2787918" cy="839338"/>
+                  <wp:effectExtent l="0" t="0" r="0" b="0"/>
                   <wp:docPr id="9" name="Picture 9"/>
                   <wp:cNvGraphicFramePr>
                     <a:graphicFrameLocks xmlns:a="http://schemas.openxmlformats.org/drawingml/2006/main" noChangeAspect="1"/>
@@ -1511,7 +2467,7 @@
                         <pic:spPr bwMode="auto">
                           <a:xfrm>
                             <a:off x="0" y="0"/>
-                            <a:ext cx="3040121" cy="915266"/>
+                            <a:ext cx="2863888" cy="862210"/>
                           </a:xfrm>
                           <a:prstGeom prst="rect">
                             <a:avLst/>
@@ -1526,36 +2482,225 @@
             </w:r>
           </w:p>
           <w:p>
+            <w:r>
+              <w:t xml:space="preserve">AOM5973 is speeding between </w:t>
+            </w:r>
+            <w:r>
+              <w:rPr>
+                <w:noProof/>
+              </w:rPr>
+              <w:t>Kostos</w:t>
+            </w:r>
+            <w:r>
+              <w:t xml:space="preserve"> and </w:t>
+            </w:r>
+            <w:r>
+              <w:rPr>
+                <w:noProof/>
+              </w:rPr>
+              <w:t>Isterni</w:t>
+            </w:r>
+            <w:r>
+              <w:t>:</w:t>
+            </w:r>
+          </w:p>
+          <w:p>
+            <w:pPr>
+              <w:pStyle w:val="ListParagraph"/>
+              <w:numPr>
+                <w:ilvl w:val="0"/>
+                <w:numId w:val="11"/>
+              </w:numPr>
+              <w:spacing w:after="80"/>
+              <w:ind w:left="494" w:hanging="284"/>
+              <w:contextualSpacing w:val="0"/>
+            </w:pPr>
+            <w:r>
+              <w:t xml:space="preserve">It takes the distance of 100 km from </w:t>
+            </w:r>
+            <w:r>
+              <w:rPr>
+                <w:noProof/>
+              </w:rPr>
+              <w:t>Kostos</w:t>
+            </w:r>
+            <w:r>
+              <w:t xml:space="preserve"> to </w:t>
+            </w:r>
+            <w:r>
+              <w:rPr>
+                <w:noProof/>
+              </w:rPr>
+              <w:t>Isterni</w:t>
+            </w:r>
+            <w:r>
+              <w:t xml:space="preserve"> for 0:33:50 hours (</w:t>
+            </w:r>
+            <w:r>
+              <w:t>13:20:11</w:t>
+            </w:r>
+            <w:r>
+              <w:t xml:space="preserve"> @ </w:t>
+            </w:r>
+            <w:r>
+              <w:rPr>
+                <w:noProof/>
+              </w:rPr>
+              <w:t>Isterni</w:t>
+            </w:r>
+            <w:r>
+              <w:t xml:space="preserve"> - </w:t>
+            </w:r>
+            <w:r>
+              <w:t>12:46:21</w:t>
+            </w:r>
+            <w:r>
+              <w:t xml:space="preserve"> @ </w:t>
+            </w:r>
+            <w:r>
+              <w:rPr>
+                <w:noProof/>
+              </w:rPr>
+              <w:t>Kostos</w:t>
+            </w:r>
+            <w:r>
+              <w:t>)</w:t>
+            </w:r>
+            <w:r>
+              <w:rPr>
+                <w:rFonts w:ascii="Arial" w:hAnsi="Arial" w:cs="Arial"/>
+              </w:rPr>
+              <w:t xml:space="preserve"> ≈</w:t>
+            </w:r>
+            <w:r>
+              <w:t xml:space="preserve"> 0.564 h.</w:t>
+            </w:r>
+          </w:p>
+          <w:p>
+            <w:pPr>
+              <w:pStyle w:val="ListParagraph"/>
+              <w:numPr>
+                <w:ilvl w:val="0"/>
+                <w:numId w:val="11"/>
+              </w:numPr>
+              <w:spacing w:after="80"/>
+              <w:ind w:left="494" w:hanging="284"/>
+              <w:contextualSpacing w:val="0"/>
+            </w:pPr>
+            <w:r>
+              <w:t xml:space="preserve">The minimum time within the allowed maximum speed limits from </w:t>
+            </w:r>
+            <w:r>
+              <w:rPr>
+                <w:noProof/>
+              </w:rPr>
+              <w:t>Kostos</w:t>
+            </w:r>
+            <w:r>
+              <w:t xml:space="preserve"> to </w:t>
+            </w:r>
+            <w:r>
+              <w:rPr>
+                <w:noProof/>
+              </w:rPr>
+              <w:t>Isterni</w:t>
+            </w:r>
+            <w:r>
+              <w:t xml:space="preserve"> is </w:t>
+            </w:r>
+            <w:r>
+              <w:t>100</w:t>
+            </w:r>
+            <w:r>
+              <w:t xml:space="preserve"> km / </w:t>
+            </w:r>
+            <w:r>
+              <w:t>40.52</w:t>
+            </w:r>
+            <w:r>
+              <w:t xml:space="preserve"> km/h </w:t>
+            </w:r>
+            <w:r>
+              <w:rPr>
+                <w:rFonts w:ascii="Arial" w:hAnsi="Arial" w:cs="Arial"/>
+              </w:rPr>
+              <w:t>≈</w:t>
+            </w:r>
+            <w:r>
+              <w:t xml:space="preserve"> </w:t>
+            </w:r>
+            <w:r>
+              <w:t>2</w:t>
+            </w:r>
+            <w:r>
+              <w:t>.</w:t>
+            </w:r>
+            <w:r>
+              <w:t>468</w:t>
+            </w:r>
+            <w:r>
+              <w:t xml:space="preserve"> hours.</w:t>
+            </w:r>
+          </w:p>
+          <w:p>
+            <w:pPr>
+              <w:pStyle w:val="ListParagraph"/>
+              <w:numPr>
+                <w:ilvl w:val="0"/>
+                <w:numId w:val="11"/>
+              </w:numPr>
+              <w:spacing w:after="80"/>
+              <w:ind w:left="494" w:hanging="284"/>
+              <w:contextualSpacing w:val="0"/>
+            </w:pPr>
+            <w:r>
+              <w:t>The car was speeding because the driving time (</w:t>
+            </w:r>
+            <w:r>
+              <w:t>0</w:t>
+            </w:r>
+            <w:r>
+              <w:t>.</w:t>
+            </w:r>
+            <w:r>
+              <w:t>564</w:t>
+            </w:r>
+            <w:r>
+              <w:t xml:space="preserve"> hours) </w:t>
+            </w:r>
+            <w:r>
+              <w:rPr>
+                <w:b/>
+              </w:rPr>
+              <w:t>&lt;</w:t>
+            </w:r>
+            <w:r>
+              <w:t xml:space="preserve"> the minimum possible time within the speed limits (</w:t>
+            </w:r>
+            <w:r>
+              <w:t>2.468</w:t>
+            </w:r>
+            <w:r>
+              <w:t xml:space="preserve"> hours).</w:t>
+            </w:r>
+          </w:p>
+          <w:p>
             <w:pPr>
               <w:spacing w:before="0" w:after="0"/>
               <w:rPr>
                 <w:rFonts w:ascii="Consolas" w:eastAsia="Calibri" w:hAnsi="Consolas" w:cs="Times New Roman"/>
               </w:rPr>
             </w:pPr>
-            <w:r>
-              <w:rPr>
-                <w:rFonts w:ascii="Consolas" w:eastAsia="Calibri" w:hAnsi="Consolas" w:cs="Times New Roman"/>
-              </w:rPr>
-              <w:t>AOM5973 is speeding between Kostos and Isterni.</w:t>
-            </w:r>
           </w:p>
         </w:tc>
       </w:tr>
       <w:tr>
-        <w:tblPrEx>
-          <w:tblCellMar>
-            <w:top w:w="0" w:type="dxa"/>
-            <w:left w:w="108" w:type="dxa"/>
-            <w:bottom w:w="0" w:type="dxa"/>
-            <w:right w:w="108" w:type="dxa"/>
-          </w:tblCellMar>
-        </w:tblPrEx>
         <w:trPr>
-          <w:trHeight w:val="395"/>
+          <w:trHeight w:val="345"/>
         </w:trPr>
         <w:tc>
           <w:tcPr>
-            <w:tcW w:w="4248" w:type="dxa"/>
+            <w:tcW w:w="3264" w:type="dxa"/>
             <w:shd w:val="clear" w:color="auto" w:fill="D9D9D9" w:themeFill="background1" w:themeFillShade="D9"/>
             <w:vAlign w:val="center"/>
           </w:tcPr>
@@ -1578,7 +2723,48 @@
         </w:tc>
         <w:tc>
           <w:tcPr>
-            <w:tcW w:w="5670" w:type="dxa"/>
+            <w:tcW w:w="7165" w:type="dxa"/>
+            <w:vMerge/>
+            <w:shd w:val="clear" w:color="auto" w:fill="D9D9D9" w:themeFill="background1" w:themeFillShade="D9"/>
+            <w:vAlign w:val="center"/>
+          </w:tcPr>
+          <w:p>
+            <w:pPr>
+              <w:spacing w:before="0" w:after="0"/>
+              <w:rPr>
+                <w:rFonts w:ascii="Calibri" w:eastAsia="Calibri" w:hAnsi="Calibri" w:cs="Times New Roman"/>
+                <w:b/>
+              </w:rPr>
+            </w:pPr>
+          </w:p>
+        </w:tc>
+      </w:tr>
+      <w:tr>
+        <w:trPr>
+          <w:trHeight w:val="53"/>
+        </w:trPr>
+        <w:tc>
+          <w:tcPr>
+            <w:tcW w:w="3264" w:type="dxa"/>
+          </w:tcPr>
+          <w:p>
+            <w:pPr>
+              <w:spacing w:before="0" w:after="0"/>
+              <w:rPr>
+                <w:rFonts w:ascii="Consolas" w:eastAsia="Calibri" w:hAnsi="Consolas" w:cs="Times New Roman"/>
+              </w:rPr>
+            </w:pPr>
+            <w:r>
+              <w:rPr>
+                <w:rFonts w:ascii="Consolas" w:eastAsia="Calibri" w:hAnsi="Consolas" w:cs="Times New Roman"/>
+              </w:rPr>
+              <w:t>AOM5973</w:t>
+            </w:r>
+          </w:p>
+        </w:tc>
+        <w:tc>
+          <w:tcPr>
+            <w:tcW w:w="7165" w:type="dxa"/>
             <w:vMerge/>
           </w:tcPr>
           <w:p>
@@ -1591,54 +2777,14 @@
           </w:p>
         </w:tc>
       </w:tr>
-      <w:tr>
-        <w:tblPrEx>
-          <w:tblCellMar>
-            <w:top w:w="0" w:type="dxa"/>
-            <w:left w:w="108" w:type="dxa"/>
-            <w:bottom w:w="0" w:type="dxa"/>
-            <w:right w:w="108" w:type="dxa"/>
-          </w:tblCellMar>
-        </w:tblPrEx>
-        <w:trPr>
-          <w:trHeight w:val="406"/>
-        </w:trPr>
-        <w:tc>
-          <w:tcPr>
-            <w:tcW w:w="4248" w:type="dxa"/>
-          </w:tcPr>
-          <w:p>
-            <w:pPr>
-              <w:spacing w:before="0" w:after="0"/>
-              <w:rPr>
-                <w:rFonts w:ascii="Consolas" w:eastAsia="Calibri" w:hAnsi="Consolas" w:cs="Times New Roman"/>
-              </w:rPr>
-            </w:pPr>
-            <w:r>
-              <w:rPr>
-                <w:rFonts w:ascii="Consolas" w:eastAsia="Calibri" w:hAnsi="Consolas" w:cs="Times New Roman"/>
-              </w:rPr>
-              <w:t>AOM5973</w:t>
-            </w:r>
-          </w:p>
-        </w:tc>
-        <w:tc>
-          <w:tcPr>
-            <w:tcW w:w="5670" w:type="dxa"/>
-            <w:vMerge/>
-          </w:tcPr>
-          <w:p>
-            <w:pPr>
-              <w:spacing w:before="0" w:after="0"/>
-              <w:rPr>
-                <w:rFonts w:ascii="Consolas" w:eastAsia="Calibri" w:hAnsi="Consolas" w:cs="Times New Roman"/>
-              </w:rPr>
-            </w:pPr>
-          </w:p>
-        </w:tc>
-      </w:tr>
     </w:tbl>
-    <w:p/>
+    <w:p>
+      <w:pPr>
+        <w:spacing w:before="0" w:after="0" w:line="240" w:lineRule="auto"/>
+      </w:pPr>
+      <w:bookmarkStart w:id="0" w:name="_GoBack"/>
+      <w:bookmarkEnd w:id="0"/>
+    </w:p>
     <w:sectPr>
       <w:headerReference w:type="default" r:id="rId10"/>
       <w:footerReference w:type="default" r:id="rId11"/>
@@ -1685,7 +2831,6 @@
     <w:r>
       <w:rPr>
         <w:noProof/>
-        <w:lang w:val="bg-BG" w:eastAsia="bg-BG"/>
       </w:rPr>
       <mc:AlternateContent>
         <mc:Choice Requires="wps">
@@ -1738,7 +2883,6 @@
                               <w:noProof/>
                               <w:sz w:val="20"/>
                               <w:szCs w:val="20"/>
-                              <w:lang w:val="bg-BG" w:eastAsia="bg-BG"/>
                             </w:rPr>
                             <w:drawing>
                               <wp:inline distT="0" distB="0" distL="0" distR="0" wp14:anchorId="68304851" wp14:editId="1F532B1D">
@@ -1827,7 +2971,6 @@
                         <w:noProof/>
                         <w:sz w:val="20"/>
                         <w:szCs w:val="20"/>
-                        <w:lang w:val="bg-BG" w:eastAsia="bg-BG"/>
                       </w:rPr>
                       <w:drawing>
                         <wp:inline distT="0" distB="0" distL="0" distR="0" wp14:anchorId="68304851" wp14:editId="1F532B1D">
@@ -1891,7 +3034,6 @@
     <w:r>
       <w:rPr>
         <w:noProof/>
-        <w:lang w:val="bg-BG" w:eastAsia="bg-BG"/>
       </w:rPr>
       <mc:AlternateContent>
         <mc:Choice Requires="wps">
@@ -1960,7 +3102,6 @@
     <w:r>
       <w:rPr>
         <w:noProof/>
-        <w:lang w:val="bg-BG" w:eastAsia="bg-BG"/>
       </w:rPr>
       <mc:AlternateContent>
         <mc:Choice Requires="wps">
@@ -2055,7 +3196,7 @@
                               <w:sz w:val="18"/>
                               <w:szCs w:val="18"/>
                             </w:rPr>
-                            <w:t>1</w:t>
+                            <w:t>2</w:t>
                           </w:r>
                           <w:r>
                             <w:rPr>
@@ -2170,7 +3311,7 @@
                         <w:sz w:val="18"/>
                         <w:szCs w:val="18"/>
                       </w:rPr>
-                      <w:t>1</w:t>
+                      <w:t>2</w:t>
                     </w:r>
                     <w:r>
                       <w:rPr>
@@ -2233,7 +3374,6 @@
     <w:r>
       <w:rPr>
         <w:noProof/>
-        <w:lang w:val="bg-BG" w:eastAsia="bg-BG"/>
       </w:rPr>
       <mc:AlternateContent>
         <mc:Choice Requires="wps">
@@ -2338,7 +3478,6 @@
     <w:r>
       <w:rPr>
         <w:noProof/>
-        <w:lang w:val="bg-BG" w:eastAsia="bg-BG"/>
       </w:rPr>
       <mc:AlternateContent>
         <mc:Choice Requires="wps">
@@ -2461,7 +3600,6 @@
                               <w:noProof/>
                               <w:sz w:val="20"/>
                               <w:szCs w:val="20"/>
-                              <w:lang w:val="bg-BG" w:eastAsia="bg-BG"/>
                             </w:rPr>
                             <w:drawing>
                               <wp:inline distT="0" distB="0" distL="0" distR="0" wp14:anchorId="15EFF62F" wp14:editId="31C430B5">
@@ -2513,14 +3651,13 @@
                               <w:noProof/>
                               <w:sz w:val="20"/>
                               <w:szCs w:val="20"/>
-                              <w:lang w:val="bg-BG" w:eastAsia="bg-BG"/>
                             </w:rPr>
                             <w:drawing>
                               <wp:inline distT="0" distB="0" distL="0" distR="0" wp14:anchorId="4E8D5C1B" wp14:editId="2013552C">
                                 <wp:extent cx="200025" cy="200025"/>
                                 <wp:effectExtent l="0" t="0" r="9525" b="9525"/>
                                 <wp:docPr id="73" name="Picture 73" title="Software University Foundation">
-                                  <a:hlinkClick xmlns:a="http://schemas.openxmlformats.org/drawingml/2006/main" r:id="rId1"/>
+                                  <a:hlinkClick xmlns:a="http://schemas.openxmlformats.org/drawingml/2006/main" r:id="rId4"/>
                                 </wp:docPr>
                                 <wp:cNvGraphicFramePr/>
                                 <a:graphic xmlns:a="http://schemas.openxmlformats.org/drawingml/2006/main">
@@ -2528,7 +3665,7 @@
                                     <pic:pic xmlns:pic="http://schemas.openxmlformats.org/drawingml/2006/picture">
                                       <pic:nvPicPr>
                                         <pic:cNvPr id="94" name="Picture 4" title="Software University Foundation">
-                                          <a:hlinkClick r:id="rId1"/>
+                                          <a:hlinkClick r:id="rId4"/>
                                         </pic:cNvPr>
                                         <pic:cNvPicPr/>
                                       </pic:nvPicPr>
@@ -2565,7 +3702,6 @@
                               <w:noProof/>
                               <w:sz w:val="20"/>
                               <w:szCs w:val="20"/>
-                              <w:lang w:val="bg-BG" w:eastAsia="bg-BG"/>
                             </w:rPr>
                             <w:drawing>
                               <wp:inline distT="0" distB="0" distL="0" distR="0" wp14:anchorId="20B738E7" wp14:editId="300EA712">
@@ -2617,7 +3753,6 @@
                               <w:noProof/>
                               <w:sz w:val="20"/>
                               <w:szCs w:val="20"/>
-                              <w:lang w:val="bg-BG" w:eastAsia="bg-BG"/>
                             </w:rPr>
                             <w:drawing>
                               <wp:inline distT="0" distB="0" distL="0" distR="0" wp14:anchorId="3D2C3D5F" wp14:editId="653B4B90">
@@ -2669,7 +3804,6 @@
                               <w:noProof/>
                               <w:sz w:val="20"/>
                               <w:szCs w:val="20"/>
-                              <w:lang w:val="bg-BG" w:eastAsia="bg-BG"/>
                             </w:rPr>
                             <w:drawing>
                               <wp:inline distT="0" distB="0" distL="0" distR="0" wp14:anchorId="2ECEBC4A" wp14:editId="4C1A28B7">
@@ -2721,7 +3855,6 @@
                               <w:noProof/>
                               <w:sz w:val="20"/>
                               <w:szCs w:val="20"/>
-                              <w:lang w:val="bg-BG" w:eastAsia="bg-BG"/>
                             </w:rPr>
                             <w:drawing>
                               <wp:inline distT="0" distB="0" distL="0" distR="0" wp14:anchorId="2298D969" wp14:editId="5CD95E52">
@@ -2773,7 +3906,6 @@
                               <w:noProof/>
                               <w:sz w:val="20"/>
                               <w:szCs w:val="20"/>
-                              <w:lang w:val="bg-BG" w:eastAsia="bg-BG"/>
                             </w:rPr>
                             <w:drawing>
                               <wp:inline distT="0" distB="0" distL="0" distR="0" wp14:anchorId="1A044D14" wp14:editId="320DB136">
@@ -2825,7 +3957,6 @@
                               <w:noProof/>
                               <w:sz w:val="20"/>
                               <w:szCs w:val="20"/>
-                              <w:lang w:val="bg-BG" w:eastAsia="bg-BG"/>
                             </w:rPr>
                             <w:drawing>
                               <wp:inline distT="0" distB="0" distL="0" distR="0" wp14:anchorId="52544041" wp14:editId="0531DD13">
@@ -2877,7 +4008,6 @@
                               <w:noProof/>
                               <w:sz w:val="20"/>
                               <w:szCs w:val="20"/>
-                              <w:lang w:val="bg-BG" w:eastAsia="bg-BG"/>
                             </w:rPr>
                             <w:drawing>
                               <wp:inline distT="0" distB="0" distL="0" distR="0" wp14:anchorId="64FAE51C" wp14:editId="083460C1">
@@ -2929,7 +4059,6 @@
                               <w:noProof/>
                               <w:sz w:val="20"/>
                               <w:szCs w:val="20"/>
-                              <w:lang w:val="bg-BG" w:eastAsia="bg-BG"/>
                             </w:rPr>
                             <w:drawing>
                               <wp:inline distT="0" distB="0" distL="0" distR="0" wp14:anchorId="5C709012" wp14:editId="6553F913">
@@ -3065,7 +4194,6 @@
                         <w:noProof/>
                         <w:sz w:val="20"/>
                         <w:szCs w:val="20"/>
-                        <w:lang w:val="bg-BG" w:eastAsia="bg-BG"/>
                       </w:rPr>
                       <w:drawing>
                         <wp:inline distT="0" distB="0" distL="0" distR="0" wp14:anchorId="15EFF62F" wp14:editId="31C430B5">
@@ -3117,14 +4245,13 @@
                         <w:noProof/>
                         <w:sz w:val="20"/>
                         <w:szCs w:val="20"/>
-                        <w:lang w:val="bg-BG" w:eastAsia="bg-BG"/>
                       </w:rPr>
                       <w:drawing>
                         <wp:inline distT="0" distB="0" distL="0" distR="0" wp14:anchorId="4E8D5C1B" wp14:editId="2013552C">
                           <wp:extent cx="200025" cy="200025"/>
                           <wp:effectExtent l="0" t="0" r="9525" b="9525"/>
                           <wp:docPr id="73" name="Picture 73" title="Software University Foundation">
-                            <a:hlinkClick xmlns:a="http://schemas.openxmlformats.org/drawingml/2006/main" r:id="rId4"/>
+                            <a:hlinkClick xmlns:a="http://schemas.openxmlformats.org/drawingml/2006/main" r:id="rId25"/>
                           </wp:docPr>
                           <wp:cNvGraphicFramePr/>
                           <a:graphic xmlns:a="http://schemas.openxmlformats.org/drawingml/2006/main">
@@ -3169,7 +4296,6 @@
                         <w:noProof/>
                         <w:sz w:val="20"/>
                         <w:szCs w:val="20"/>
-                        <w:lang w:val="bg-BG" w:eastAsia="bg-BG"/>
                       </w:rPr>
                       <w:drawing>
                         <wp:inline distT="0" distB="0" distL="0" distR="0" wp14:anchorId="20B738E7" wp14:editId="300EA712">
@@ -3221,7 +4347,6 @@
                         <w:noProof/>
                         <w:sz w:val="20"/>
                         <w:szCs w:val="20"/>
-                        <w:lang w:val="bg-BG" w:eastAsia="bg-BG"/>
                       </w:rPr>
                       <w:drawing>
                         <wp:inline distT="0" distB="0" distL="0" distR="0" wp14:anchorId="3D2C3D5F" wp14:editId="653B4B90">
@@ -3273,7 +4398,6 @@
                         <w:noProof/>
                         <w:sz w:val="20"/>
                         <w:szCs w:val="20"/>
-                        <w:lang w:val="bg-BG" w:eastAsia="bg-BG"/>
                       </w:rPr>
                       <w:drawing>
                         <wp:inline distT="0" distB="0" distL="0" distR="0" wp14:anchorId="2ECEBC4A" wp14:editId="4C1A28B7">
@@ -3325,7 +4449,6 @@
                         <w:noProof/>
                         <w:sz w:val="20"/>
                         <w:szCs w:val="20"/>
-                        <w:lang w:val="bg-BG" w:eastAsia="bg-BG"/>
                       </w:rPr>
                       <w:drawing>
                         <wp:inline distT="0" distB="0" distL="0" distR="0" wp14:anchorId="2298D969" wp14:editId="5CD95E52">
@@ -3377,7 +4500,6 @@
                         <w:noProof/>
                         <w:sz w:val="20"/>
                         <w:szCs w:val="20"/>
-                        <w:lang w:val="bg-BG" w:eastAsia="bg-BG"/>
                       </w:rPr>
                       <w:drawing>
                         <wp:inline distT="0" distB="0" distL="0" distR="0" wp14:anchorId="1A044D14" wp14:editId="320DB136">
@@ -3429,7 +4551,6 @@
                         <w:noProof/>
                         <w:sz w:val="20"/>
                         <w:szCs w:val="20"/>
-                        <w:lang w:val="bg-BG" w:eastAsia="bg-BG"/>
                       </w:rPr>
                       <w:drawing>
                         <wp:inline distT="0" distB="0" distL="0" distR="0" wp14:anchorId="52544041" wp14:editId="0531DD13">
@@ -3481,7 +4602,6 @@
                         <w:noProof/>
                         <w:sz w:val="20"/>
                         <w:szCs w:val="20"/>
-                        <w:lang w:val="bg-BG" w:eastAsia="bg-BG"/>
                       </w:rPr>
                       <w:drawing>
                         <wp:inline distT="0" distB="0" distL="0" distR="0" wp14:anchorId="64FAE51C" wp14:editId="083460C1">
@@ -3533,7 +4653,6 @@
                         <w:noProof/>
                         <w:sz w:val="20"/>
                         <w:szCs w:val="20"/>
-                        <w:lang w:val="bg-BG" w:eastAsia="bg-BG"/>
                       </w:rPr>
                       <w:drawing>
                         <wp:inline distT="0" distB="0" distL="0" distR="0" wp14:anchorId="5C709012" wp14:editId="6553F913">
@@ -3623,7 +4742,7 @@
 
 <file path=word/numbering.xml><?xml version="1.0" encoding="utf-8"?>
 <w:numbering xmlns:wpc="http://schemas.microsoft.com/office/word/2010/wordprocessingCanvas" xmlns:mc="http://schemas.openxmlformats.org/markup-compatibility/2006" xmlns:o="urn:schemas-microsoft-com:office:office" xmlns:r="http://schemas.openxmlformats.org/officeDocument/2006/relationships" xmlns:m="http://schemas.openxmlformats.org/officeDocument/2006/math" xmlns:v="urn:schemas-microsoft-com:vml" xmlns:wp14="http://schemas.microsoft.com/office/word/2010/wordprocessingDrawing" xmlns:wp="http://schemas.openxmlformats.org/drawingml/2006/wordprocessingDrawing" xmlns:w10="urn:schemas-microsoft-com:office:word" xmlns:w="http://schemas.openxmlformats.org/wordprocessingml/2006/main" xmlns:w14="http://schemas.microsoft.com/office/word/2010/wordml" xmlns:w15="http://schemas.microsoft.com/office/word/2012/wordml" xmlns:wpg="http://schemas.microsoft.com/office/word/2010/wordprocessingGroup" xmlns:wpi="http://schemas.microsoft.com/office/word/2010/wordprocessingInk" xmlns:wne="http://schemas.microsoft.com/office/word/2006/wordml" xmlns:wps="http://schemas.microsoft.com/office/word/2010/wordprocessingShape" mc:Ignorable="w14 w15 wp14">
-  <w:abstractNum w:abstractNumId="0">
+  <w:abstractNum w:abstractNumId="0" w15:restartNumberingAfterBreak="0">
     <w:nsid w:val="009D2C7E"/>
     <w:multiLevelType w:val="hybridMultilevel"/>
     <w:tmpl w:val="4C164682"/>
@@ -3736,7 +4855,7 @@
       </w:rPr>
     </w:lvl>
   </w:abstractNum>
-  <w:abstractNum w:abstractNumId="1">
+  <w:abstractNum w:abstractNumId="1" w15:restartNumberingAfterBreak="0">
     <w:nsid w:val="04E60920"/>
     <w:multiLevelType w:val="hybridMultilevel"/>
     <w:tmpl w:val="9DB0F662"/>
@@ -3849,7 +4968,7 @@
       </w:rPr>
     </w:lvl>
   </w:abstractNum>
-  <w:abstractNum w:abstractNumId="2">
+  <w:abstractNum w:abstractNumId="2" w15:restartNumberingAfterBreak="0">
     <w:nsid w:val="12D46FE6"/>
     <w:multiLevelType w:val="hybridMultilevel"/>
     <w:tmpl w:val="2E189FDA"/>
@@ -3962,7 +5081,7 @@
       </w:rPr>
     </w:lvl>
   </w:abstractNum>
-  <w:abstractNum w:abstractNumId="3">
+  <w:abstractNum w:abstractNumId="3" w15:restartNumberingAfterBreak="0">
     <w:nsid w:val="1DAD2515"/>
     <w:multiLevelType w:val="hybridMultilevel"/>
     <w:tmpl w:val="9C1E9A04"/>
@@ -4075,7 +5194,7 @@
       </w:rPr>
     </w:lvl>
   </w:abstractNum>
-  <w:abstractNum w:abstractNumId="4">
+  <w:abstractNum w:abstractNumId="4" w15:restartNumberingAfterBreak="0">
     <w:nsid w:val="22CD3F94"/>
     <w:multiLevelType w:val="hybridMultilevel"/>
     <w:tmpl w:val="A044FDFA"/>
@@ -4161,7 +5280,120 @@
       </w:pPr>
     </w:lvl>
   </w:abstractNum>
-  <w:abstractNum w:abstractNumId="5">
+  <w:abstractNum w:abstractNumId="5" w15:restartNumberingAfterBreak="0">
+    <w:nsid w:val="3983113D"/>
+    <w:multiLevelType w:val="hybridMultilevel"/>
+    <w:tmpl w:val="FEB0496C"/>
+    <w:lvl w:ilvl="0" w:tplc="04090001">
+      <w:start w:val="1"/>
+      <w:numFmt w:val="bullet"/>
+      <w:lvlText w:val=""/>
+      <w:lvlJc w:val="left"/>
+      <w:pPr>
+        <w:ind w:left="770" w:hanging="360"/>
+      </w:pPr>
+      <w:rPr>
+        <w:rFonts w:ascii="Symbol" w:hAnsi="Symbol" w:hint="default"/>
+      </w:rPr>
+    </w:lvl>
+    <w:lvl w:ilvl="1" w:tplc="04090003">
+      <w:start w:val="1"/>
+      <w:numFmt w:val="bullet"/>
+      <w:lvlText w:val="o"/>
+      <w:lvlJc w:val="left"/>
+      <w:pPr>
+        <w:ind w:left="1490" w:hanging="360"/>
+      </w:pPr>
+      <w:rPr>
+        <w:rFonts w:ascii="Courier New" w:hAnsi="Courier New" w:cs="Courier New" w:hint="default"/>
+      </w:rPr>
+    </w:lvl>
+    <w:lvl w:ilvl="2" w:tplc="04090005" w:tentative="1">
+      <w:start w:val="1"/>
+      <w:numFmt w:val="bullet"/>
+      <w:lvlText w:val=""/>
+      <w:lvlJc w:val="left"/>
+      <w:pPr>
+        <w:ind w:left="2210" w:hanging="360"/>
+      </w:pPr>
+      <w:rPr>
+        <w:rFonts w:ascii="Wingdings" w:hAnsi="Wingdings" w:hint="default"/>
+      </w:rPr>
+    </w:lvl>
+    <w:lvl w:ilvl="3" w:tplc="04090001" w:tentative="1">
+      <w:start w:val="1"/>
+      <w:numFmt w:val="bullet"/>
+      <w:lvlText w:val=""/>
+      <w:lvlJc w:val="left"/>
+      <w:pPr>
+        <w:ind w:left="2930" w:hanging="360"/>
+      </w:pPr>
+      <w:rPr>
+        <w:rFonts w:ascii="Symbol" w:hAnsi="Symbol" w:hint="default"/>
+      </w:rPr>
+    </w:lvl>
+    <w:lvl w:ilvl="4" w:tplc="04090003" w:tentative="1">
+      <w:start w:val="1"/>
+      <w:numFmt w:val="bullet"/>
+      <w:lvlText w:val="o"/>
+      <w:lvlJc w:val="left"/>
+      <w:pPr>
+        <w:ind w:left="3650" w:hanging="360"/>
+      </w:pPr>
+      <w:rPr>
+        <w:rFonts w:ascii="Courier New" w:hAnsi="Courier New" w:cs="Courier New" w:hint="default"/>
+      </w:rPr>
+    </w:lvl>
+    <w:lvl w:ilvl="5" w:tplc="04090005" w:tentative="1">
+      <w:start w:val="1"/>
+      <w:numFmt w:val="bullet"/>
+      <w:lvlText w:val=""/>
+      <w:lvlJc w:val="left"/>
+      <w:pPr>
+        <w:ind w:left="4370" w:hanging="360"/>
+      </w:pPr>
+      <w:rPr>
+        <w:rFonts w:ascii="Wingdings" w:hAnsi="Wingdings" w:hint="default"/>
+      </w:rPr>
+    </w:lvl>
+    <w:lvl w:ilvl="6" w:tplc="04090001" w:tentative="1">
+      <w:start w:val="1"/>
+      <w:numFmt w:val="bullet"/>
+      <w:lvlText w:val=""/>
+      <w:lvlJc w:val="left"/>
+      <w:pPr>
+        <w:ind w:left="5090" w:hanging="360"/>
+      </w:pPr>
+      <w:rPr>
+        <w:rFonts w:ascii="Symbol" w:hAnsi="Symbol" w:hint="default"/>
+      </w:rPr>
+    </w:lvl>
+    <w:lvl w:ilvl="7" w:tplc="04090003" w:tentative="1">
+      <w:start w:val="1"/>
+      <w:numFmt w:val="bullet"/>
+      <w:lvlText w:val="o"/>
+      <w:lvlJc w:val="left"/>
+      <w:pPr>
+        <w:ind w:left="5810" w:hanging="360"/>
+      </w:pPr>
+      <w:rPr>
+        <w:rFonts w:ascii="Courier New" w:hAnsi="Courier New" w:cs="Courier New" w:hint="default"/>
+      </w:rPr>
+    </w:lvl>
+    <w:lvl w:ilvl="8" w:tplc="04090005" w:tentative="1">
+      <w:start w:val="1"/>
+      <w:numFmt w:val="bullet"/>
+      <w:lvlText w:val=""/>
+      <w:lvlJc w:val="left"/>
+      <w:pPr>
+        <w:ind w:left="6530" w:hanging="360"/>
+      </w:pPr>
+      <w:rPr>
+        <w:rFonts w:ascii="Wingdings" w:hAnsi="Wingdings" w:hint="default"/>
+      </w:rPr>
+    </w:lvl>
+  </w:abstractNum>
+  <w:abstractNum w:abstractNumId="6" w15:restartNumberingAfterBreak="0">
     <w:nsid w:val="48203ACE"/>
     <w:multiLevelType w:val="hybridMultilevel"/>
     <w:tmpl w:val="7C867F3C"/>
@@ -4274,7 +5506,7 @@
       </w:rPr>
     </w:lvl>
   </w:abstractNum>
-  <w:abstractNum w:abstractNumId="6">
+  <w:abstractNum w:abstractNumId="7" w15:restartNumberingAfterBreak="0">
     <w:nsid w:val="5507266E"/>
     <w:multiLevelType w:val="hybridMultilevel"/>
     <w:tmpl w:val="22522E3A"/>
@@ -4387,7 +5619,7 @@
       </w:rPr>
     </w:lvl>
   </w:abstractNum>
-  <w:abstractNum w:abstractNumId="7">
+  <w:abstractNum w:abstractNumId="8" w15:restartNumberingAfterBreak="0">
     <w:nsid w:val="55990837"/>
     <w:multiLevelType w:val="hybridMultilevel"/>
     <w:tmpl w:val="960254F8"/>
@@ -4500,7 +5732,7 @@
       </w:rPr>
     </w:lvl>
   </w:abstractNum>
-  <w:abstractNum w:abstractNumId="8">
+  <w:abstractNum w:abstractNumId="9" w15:restartNumberingAfterBreak="0">
     <w:nsid w:val="5F9A715F"/>
     <w:multiLevelType w:val="hybridMultilevel"/>
     <w:tmpl w:val="4B26630C"/>
@@ -4613,7 +5845,7 @@
       </w:rPr>
     </w:lvl>
   </w:abstractNum>
-  <w:abstractNum w:abstractNumId="9">
+  <w:abstractNum w:abstractNumId="10" w15:restartNumberingAfterBreak="0">
     <w:nsid w:val="7A0155B4"/>
     <w:multiLevelType w:val="hybridMultilevel"/>
     <w:tmpl w:val="581A57DA"/>
@@ -4730,19 +5962,19 @@
     <w:abstractNumId w:val="1"/>
   </w:num>
   <w:num w:numId="2">
-    <w:abstractNumId w:val="9"/>
+    <w:abstractNumId w:val="10"/>
   </w:num>
   <w:num w:numId="3">
     <w:abstractNumId w:val="4"/>
   </w:num>
   <w:num w:numId="4">
-    <w:abstractNumId w:val="6"/>
+    <w:abstractNumId w:val="7"/>
   </w:num>
   <w:num w:numId="5">
-    <w:abstractNumId w:val="7"/>
+    <w:abstractNumId w:val="8"/>
   </w:num>
   <w:num w:numId="6">
-    <w:abstractNumId w:val="8"/>
+    <w:abstractNumId w:val="9"/>
   </w:num>
   <w:num w:numId="7">
     <w:abstractNumId w:val="2"/>
@@ -4751,10 +5983,13 @@
     <w:abstractNumId w:val="3"/>
   </w:num>
   <w:num w:numId="9">
-    <w:abstractNumId w:val="5"/>
+    <w:abstractNumId w:val="6"/>
   </w:num>
   <w:num w:numId="10">
     <w:abstractNumId w:val="0"/>
+  </w:num>
+  <w:num w:numId="11">
+    <w:abstractNumId w:val="5"/>
   </w:num>
 </w:numbering>
 </file>
@@ -5272,7 +6507,6 @@
   <w:style w:type="character" w:default="1" w:styleId="DefaultParagraphFont">
     <w:name w:val="Default Paragraph Font"/>
     <w:uiPriority w:val="1"/>
-    <w:semiHidden/>
     <w:unhideWhenUsed/>
   </w:style>
   <w:style w:type="table" w:default="1" w:styleId="TableNormal">
@@ -5532,7 +6766,6 @@
       <w:spacing w:after="0" w:line="240" w:lineRule="auto"/>
     </w:pPr>
     <w:tblPr>
-      <w:tblInd w:w="0" w:type="dxa"/>
       <w:tblBorders>
         <w:top w:val="single" w:sz="4" w:space="0" w:color="auto"/>
         <w:left w:val="single" w:sz="4" w:space="0" w:color="auto"/>
@@ -5541,12 +6774,6 @@
         <w:insideH w:val="single" w:sz="4" w:space="0" w:color="auto"/>
         <w:insideV w:val="single" w:sz="4" w:space="0" w:color="auto"/>
       </w:tblBorders>
-      <w:tblCellMar>
-        <w:top w:w="0" w:type="dxa"/>
-        <w:left w:w="108" w:type="dxa"/>
-        <w:bottom w:w="0" w:type="dxa"/>
-        <w:right w:w="108" w:type="dxa"/>
-      </w:tblCellMar>
     </w:tblPr>
   </w:style>
   <w:style w:type="character" w:styleId="PlaceholderText">
@@ -5852,7 +7079,7 @@
 </file>
 
 <file path=customXml/itemProps1.xml><?xml version="1.0" encoding="utf-8"?>
-<ds:datastoreItem xmlns:ds="http://schemas.openxmlformats.org/officeDocument/2006/customXml" ds:itemID="{ECDAFC6C-5D98-4DA4-86E4-C8C96F5139DB}">
+<ds:datastoreItem xmlns:ds="http://schemas.openxmlformats.org/officeDocument/2006/customXml" ds:itemID="{0C6745BA-E0E3-4108-BAC0-E9E806C95F9F}">
   <ds:schemaRefs>
     <ds:schemaRef ds:uri="http://schemas.openxmlformats.org/officeDocument/2006/bibliography"/>
   </ds:schemaRefs>

</xml_diff>

<commit_message>
Completed the problem description
</commit_message>
<xml_diff>
--- a/Problem-9-Fast-and-Furious/Fast-and-Furious-EN.docx
+++ b/Problem-9-Fast-and-Furious/Fast-and-Furious-EN.docx
@@ -39,10 +39,7 @@
         <w:t>pairs of cameras</w:t>
       </w:r>
       <w:r>
-        <w:t xml:space="preserve"> are connected with direct road and </w:t>
-      </w:r>
-      <w:r>
-        <w:t xml:space="preserve">you are given the </w:t>
+        <w:t xml:space="preserve"> are connected with direct road and you are given the </w:t>
       </w:r>
       <w:r>
         <w:rPr>
@@ -227,7 +224,13 @@
         <w:t>.</w:t>
       </w:r>
       <w:r>
-        <w:t xml:space="preserve"> We assume that the drivers always take the fastest route.</w:t>
+        <w:t xml:space="preserve"> We assume that the drivers always take the fastest route</w:t>
+      </w:r>
+      <w:r>
+        <w:t xml:space="preserve"> between two cameras</w:t>
+      </w:r>
+      <w:r>
+        <w:t>.</w:t>
       </w:r>
     </w:p>
     <w:p>
@@ -451,13 +454,7 @@
         </w:numPr>
       </w:pPr>
       <w:r>
-        <w:t xml:space="preserve">At the </w:t>
-      </w:r>
-      <w:r>
-        <w:t>next</w:t>
-      </w:r>
-      <w:r>
-        <w:t xml:space="preserve"> line the word </w:t>
+        <w:t xml:space="preserve">At the next line the word </w:t>
       </w:r>
       <w:r>
         <w:rPr>
@@ -682,7 +679,16 @@
         </w:numPr>
       </w:pPr>
       <w:r>
-        <w:t>Print the license plate numbers of all speeding cars in alphabetical order</w:t>
+        <w:t xml:space="preserve">Print the </w:t>
+      </w:r>
+      <w:r>
+        <w:rPr>
+          <w:b/>
+        </w:rPr>
+        <w:t>license plate numbers of all speeding cars</w:t>
+      </w:r>
+      <w:r>
+        <w:t xml:space="preserve"> in alphabetical order</w:t>
       </w:r>
       <w:r>
         <w:t>, each on separate line</w:t>
@@ -775,10 +781,7 @@
         <w:jc w:val="both"/>
       </w:pPr>
       <w:r>
-        <w:t>All</w:t>
-      </w:r>
-      <w:r>
-        <w:t xml:space="preserve"> </w:t>
+        <w:t xml:space="preserve">All </w:t>
       </w:r>
       <w:r>
         <w:rPr>
@@ -1014,7 +1017,6 @@
     </w:p>
     <w:p>
       <w:pPr>
-        <w:pStyle w:val="ListParagraph"/>
         <w:numPr>
           <w:ilvl w:val="0"/>
           <w:numId w:val="10"/>
@@ -1023,19 +1025,6 @@
         <w:jc w:val="both"/>
       </w:pPr>
       <w:r>
-        <w:t>There will always be at least one speeding car.</w:t>
-      </w:r>
-    </w:p>
-    <w:p>
-      <w:pPr>
-        <w:numPr>
-          <w:ilvl w:val="0"/>
-          <w:numId w:val="10"/>
-        </w:numPr>
-        <w:spacing w:before="0" w:after="0" w:line="240" w:lineRule="auto"/>
-        <w:jc w:val="both"/>
-      </w:pPr>
-      <w:r>
         <w:rPr>
           <w:lang w:eastAsia="ja-JP"/>
         </w:rPr>
@@ -1086,9 +1075,9 @@
       <w:r>
         <w:rPr>
           <w:b/>
-          <w:lang w:eastAsia="ja-JP"/>
-        </w:rPr>
-        <w:t>16</w:t>
+          <w:lang w:val="bg-BG" w:eastAsia="ja-JP"/>
+        </w:rPr>
+        <w:t>24</w:t>
       </w:r>
       <w:r>
         <w:rPr>
@@ -1193,7 +1182,6 @@
                 <w:rFonts w:ascii="Consolas" w:eastAsia="Calibri" w:hAnsi="Consolas" w:cs="Times New Roman"/>
                 <w:noProof/>
               </w:rPr>
-              <w:lastRenderedPageBreak/>
               <w:t>Roads:</w:t>
             </w:r>
           </w:p>
@@ -1226,6 +1214,7 @@
                 <w:rFonts w:ascii="Consolas" w:eastAsia="Calibri" w:hAnsi="Consolas" w:cs="Times New Roman"/>
                 <w:noProof/>
               </w:rPr>
+              <w:lastRenderedPageBreak/>
               <w:t>Plovdiv Varna 361.4 120.5</w:t>
             </w:r>
           </w:p>
@@ -1448,6 +1437,7 @@
               <w:spacing w:before="0"/>
             </w:pPr>
             <w:r>
+              <w:lastRenderedPageBreak/>
               <w:t xml:space="preserve">The cameras are connected by roads </w:t>
             </w:r>
             <w:r>
@@ -1465,6 +1455,7 @@
               <w:rPr>
                 <w:noProof/>
               </w:rPr>
+              <w:lastRenderedPageBreak/>
               <w:drawing>
                 <wp:inline distT="0" distB="0" distL="0" distR="0" wp14:anchorId="5BB55058">
                   <wp:extent cx="2245056" cy="1037156"/>
@@ -1520,13 +1511,7 @@
               <w:t xml:space="preserve">Car </w:t>
             </w:r>
             <w:r>
-              <w:t>“</w:t>
-            </w:r>
-            <w:r>
-              <w:t>A777777</w:t>
-            </w:r>
-            <w:r>
-              <w:t xml:space="preserve">” </w:t>
+              <w:t xml:space="preserve">“A777777” </w:t>
             </w:r>
             <w:r>
               <w:t xml:space="preserve">is speeding between Plovdiv and </w:t>
@@ -1649,10 +1634,7 @@
               <w:t xml:space="preserve"> is </w:t>
             </w:r>
             <w:r>
-              <w:t>252.9 km</w:t>
-            </w:r>
-            <w:r>
-              <w:t xml:space="preserve"> / </w:t>
+              <w:t xml:space="preserve">252.9 km / </w:t>
             </w:r>
             <w:r>
               <w:t xml:space="preserve">42 km/h </w:t>
@@ -1711,13 +1693,7 @@
               <w:spacing w:before="120" w:after="80"/>
             </w:pPr>
             <w:r>
-              <w:t>Car “</w:t>
-            </w:r>
-            <w:r>
-              <w:t>SP33D</w:t>
-            </w:r>
-            <w:r>
-              <w:t xml:space="preserve">” </w:t>
+              <w:t xml:space="preserve">Car “SP33D” </w:t>
             </w:r>
             <w:r>
               <w:t>is speeding between Varna and Sofia.</w:t>
@@ -1750,25 +1726,31 @@
               <w:t>04:32:51</w:t>
             </w:r>
             <w:r>
+              <w:rPr>
+                <w:lang w:val="bg-BG"/>
+              </w:rPr>
+              <w:t xml:space="preserve"> @ </w:t>
+            </w:r>
+            <w:r>
+              <w:t>Sofia</w:t>
+            </w:r>
+            <w:r>
               <w:t xml:space="preserve"> - </w:t>
             </w:r>
             <w:r>
               <w:t>02:24:18</w:t>
             </w:r>
             <w:r>
+              <w:t xml:space="preserve"> @ Varna</w:t>
+            </w:r>
+            <w:r>
               <w:t xml:space="preserve">) </w:t>
             </w:r>
             <w:r>
               <w:t>≈</w:t>
             </w:r>
             <w:r>
-              <w:t xml:space="preserve"> </w:t>
-            </w:r>
-            <w:r>
-              <w:t>2.1425</w:t>
-            </w:r>
-            <w:r>
-              <w:t xml:space="preserve"> hours.</w:t>
+              <w:t xml:space="preserve"> 2.1425 hours.</w:t>
             </w:r>
           </w:p>
           <w:p>
@@ -1933,19 +1915,7 @@
               <w:contextualSpacing w:val="0"/>
             </w:pPr>
             <w:r>
-              <w:t>The car was speeding because the driving time (</w:t>
-            </w:r>
-            <w:r>
-              <w:t>2</w:t>
-            </w:r>
-            <w:r>
-              <w:t>.</w:t>
-            </w:r>
-            <w:r>
-              <w:t>1425</w:t>
-            </w:r>
-            <w:r>
-              <w:t xml:space="preserve"> hours) </w:t>
+              <w:t xml:space="preserve">The car was speeding because the driving time (2.1425 hours) </w:t>
             </w:r>
             <w:r>
               <w:rPr>
@@ -1954,19 +1924,7 @@
               <w:t>&lt;</w:t>
             </w:r>
             <w:r>
-              <w:t xml:space="preserve"> the minimum possible time within the speed limits (</w:t>
-            </w:r>
-            <w:r>
-              <w:t>4</w:t>
-            </w:r>
-            <w:r>
-              <w:t>.</w:t>
-            </w:r>
-            <w:r>
-              <w:t>615</w:t>
-            </w:r>
-            <w:r>
-              <w:t xml:space="preserve"> hours).</w:t>
+              <w:t xml:space="preserve"> the minimum possible time within the speed limits (4.615 hours).</w:t>
             </w:r>
           </w:p>
         </w:tc>
@@ -1993,6 +1951,7 @@
                 <w:rFonts w:ascii="Calibri" w:eastAsia="Calibri" w:hAnsi="Calibri" w:cs="Times New Roman"/>
                 <w:b/>
               </w:rPr>
+              <w:lastRenderedPageBreak/>
               <w:t>Output</w:t>
             </w:r>
           </w:p>
@@ -2482,8 +2441,19 @@
             </w:r>
           </w:p>
           <w:p>
-            <w:r>
-              <w:t xml:space="preserve">AOM5973 is speeding between </w:t>
+            <w:bookmarkStart w:id="0" w:name="_GoBack"/>
+            <w:bookmarkEnd w:id="0"/>
+            <w:r>
+              <w:t>Car “</w:t>
+            </w:r>
+            <w:r>
+              <w:t>AOM5973</w:t>
+            </w:r>
+            <w:r>
+              <w:t>”</w:t>
+            </w:r>
+            <w:r>
+              <w:t xml:space="preserve"> is speeding between </w:t>
             </w:r>
             <w:r>
               <w:rPr>
@@ -2606,19 +2576,7 @@
               <w:t>Isterni</w:t>
             </w:r>
             <w:r>
-              <w:t xml:space="preserve"> is </w:t>
-            </w:r>
-            <w:r>
-              <w:t>100</w:t>
-            </w:r>
-            <w:r>
-              <w:t xml:space="preserve"> km / </w:t>
-            </w:r>
-            <w:r>
-              <w:t>40.52</w:t>
-            </w:r>
-            <w:r>
-              <w:t xml:space="preserve"> km/h </w:t>
+              <w:t xml:space="preserve"> is 100 km / 40.52 km/h </w:t>
             </w:r>
             <w:r>
               <w:rPr>
@@ -2627,19 +2585,7 @@
               <w:t>≈</w:t>
             </w:r>
             <w:r>
-              <w:t xml:space="preserve"> </w:t>
-            </w:r>
-            <w:r>
-              <w:t>2</w:t>
-            </w:r>
-            <w:r>
-              <w:t>.</w:t>
-            </w:r>
-            <w:r>
-              <w:t>468</w:t>
-            </w:r>
-            <w:r>
-              <w:t xml:space="preserve"> hours.</w:t>
+              <w:t xml:space="preserve"> 2.468 hours.</w:t>
             </w:r>
           </w:p>
           <w:p>
@@ -2654,19 +2600,7 @@
               <w:contextualSpacing w:val="0"/>
             </w:pPr>
             <w:r>
-              <w:t>The car was speeding because the driving time (</w:t>
-            </w:r>
-            <w:r>
-              <w:t>0</w:t>
-            </w:r>
-            <w:r>
-              <w:t>.</w:t>
-            </w:r>
-            <w:r>
-              <w:t>564</w:t>
-            </w:r>
-            <w:r>
-              <w:t xml:space="preserve"> hours) </w:t>
+              <w:t xml:space="preserve">The car was speeding because the driving time (0.564 hours) </w:t>
             </w:r>
             <w:r>
               <w:rPr>
@@ -2675,13 +2609,7 @@
               <w:t>&lt;</w:t>
             </w:r>
             <w:r>
-              <w:t xml:space="preserve"> the minimum possible time within the speed limits (</w:t>
-            </w:r>
-            <w:r>
-              <w:t>2.468</w:t>
-            </w:r>
-            <w:r>
-              <w:t xml:space="preserve"> hours).</w:t>
+              <w:t xml:space="preserve"> the minimum possible time within the speed limits (2.468 hours).</w:t>
             </w:r>
           </w:p>
           <w:p>
@@ -2782,8 +2710,6 @@
       <w:pPr>
         <w:spacing w:before="0" w:after="0" w:line="240" w:lineRule="auto"/>
       </w:pPr>
-      <w:bookmarkStart w:id="0" w:name="_GoBack"/>
-      <w:bookmarkEnd w:id="0"/>
     </w:p>
     <w:sectPr>
       <w:headerReference w:type="default" r:id="rId10"/>
@@ -4251,7 +4177,7 @@
                           <wp:extent cx="200025" cy="200025"/>
                           <wp:effectExtent l="0" t="0" r="9525" b="9525"/>
                           <wp:docPr id="73" name="Picture 73" title="Software University Foundation">
-                            <a:hlinkClick xmlns:a="http://schemas.openxmlformats.org/drawingml/2006/main" r:id="rId25"/>
+                            <a:hlinkClick xmlns:a="http://schemas.openxmlformats.org/drawingml/2006/main" r:id="rId1"/>
                           </wp:docPr>
                           <wp:cNvGraphicFramePr/>
                           <a:graphic xmlns:a="http://schemas.openxmlformats.org/drawingml/2006/main">
@@ -4259,7 +4185,7 @@
                               <pic:pic xmlns:pic="http://schemas.openxmlformats.org/drawingml/2006/picture">
                                 <pic:nvPicPr>
                                   <pic:cNvPr id="94" name="Picture 4" title="Software University Foundation">
-                                    <a:hlinkClick r:id="rId25"/>
+                                    <a:hlinkClick r:id="rId1"/>
                                   </pic:cNvPr>
                                   <pic:cNvPicPr/>
                                 </pic:nvPicPr>
@@ -6507,6 +6433,7 @@
   <w:style w:type="character" w:default="1" w:styleId="DefaultParagraphFont">
     <w:name w:val="Default Paragraph Font"/>
     <w:uiPriority w:val="1"/>
+    <w:semiHidden/>
     <w:unhideWhenUsed/>
   </w:style>
   <w:style w:type="table" w:default="1" w:styleId="TableNormal">
@@ -7079,7 +7006,7 @@
 </file>
 
 <file path=customXml/itemProps1.xml><?xml version="1.0" encoding="utf-8"?>
-<ds:datastoreItem xmlns:ds="http://schemas.openxmlformats.org/officeDocument/2006/customXml" ds:itemID="{0C6745BA-E0E3-4108-BAC0-E9E806C95F9F}">
+<ds:datastoreItem xmlns:ds="http://schemas.openxmlformats.org/officeDocument/2006/customXml" ds:itemID="{1D1BA66A-B1AC-4FB9-AB7E-CDE1341D1C25}">
   <ds:schemaRefs>
     <ds:schemaRef ds:uri="http://schemas.openxmlformats.org/officeDocument/2006/bibliography"/>
   </ds:schemaRefs>

</xml_diff>